<commit_message>
Updated analyses and writing
</commit_message>
<xml_diff>
--- a/Appendix.docx
+++ b/Appendix.docx
@@ -81,7 +81,7 @@
         </w:rPr>
         <w:fldChar w:fldCharType="separate"/>
       </w:r>
-      <w:hyperlink w:anchor="_Toc138880494" w:history="1">
+      <w:hyperlink w:anchor="_Toc140672638" w:history="1">
         <w:r>
           <w:rPr>
             <w:rStyle w:val="Hyperlink"/>
@@ -108,7 +108,7 @@
             <w:noProof/>
             <w:webHidden/>
           </w:rPr>
-          <w:instrText xml:space="preserve"> PAGEREF _Toc138880494 \h </w:instrText>
+          <w:instrText xml:space="preserve"> PAGEREF _Toc140672638 \h </w:instrText>
         </w:r>
         <w:r>
           <w:rPr>
@@ -156,7 +156,7 @@
           <w14:ligatures w14:val="standardContextual"/>
         </w:rPr>
       </w:pPr>
-      <w:hyperlink w:anchor="_Toc138880495" w:history="1">
+      <w:hyperlink w:anchor="_Toc140672639" w:history="1">
         <w:r>
           <w:rPr>
             <w:rStyle w:val="Hyperlink"/>
@@ -183,7 +183,7 @@
             <w:noProof/>
             <w:webHidden/>
           </w:rPr>
-          <w:instrText xml:space="preserve"> PAGEREF _Toc138880495 \h </w:instrText>
+          <w:instrText xml:space="preserve"> PAGEREF _Toc140672639 \h </w:instrText>
         </w:r>
         <w:r>
           <w:rPr>
@@ -231,7 +231,7 @@
           <w14:ligatures w14:val="standardContextual"/>
         </w:rPr>
       </w:pPr>
-      <w:hyperlink w:anchor="_Toc138880496" w:history="1">
+      <w:hyperlink w:anchor="_Toc140672640" w:history="1">
         <w:r>
           <w:rPr>
             <w:rStyle w:val="Hyperlink"/>
@@ -258,7 +258,7 @@
             <w:noProof/>
             <w:webHidden/>
           </w:rPr>
-          <w:instrText xml:space="preserve"> PAGEREF _Toc138880496 \h </w:instrText>
+          <w:instrText xml:space="preserve"> PAGEREF _Toc140672640 \h </w:instrText>
         </w:r>
         <w:r>
           <w:rPr>
@@ -306,13 +306,13 @@
           <w14:ligatures w14:val="standardContextual"/>
         </w:rPr>
       </w:pPr>
-      <w:hyperlink w:anchor="_Toc138880497" w:history="1">
+      <w:hyperlink w:anchor="_Toc140672641" w:history="1">
         <w:r>
           <w:rPr>
             <w:rStyle w:val="Hyperlink"/>
             <w:noProof/>
           </w:rPr>
-          <w:t>TWFE Multiple Comparisons Corrections</w:t>
+          <w:t>TWFE Correction for Multiple Comparisons</w:t>
         </w:r>
         <w:r>
           <w:rPr>
@@ -333,7 +333,7 @@
             <w:noProof/>
             <w:webHidden/>
           </w:rPr>
-          <w:instrText xml:space="preserve"> PAGEREF _Toc138880497 \h </w:instrText>
+          <w:instrText xml:space="preserve"> PAGEREF _Toc140672641 \h </w:instrText>
         </w:r>
         <w:r>
           <w:rPr>
@@ -381,7 +381,7 @@
           <w14:ligatures w14:val="standardContextual"/>
         </w:rPr>
       </w:pPr>
-      <w:hyperlink w:anchor="_Toc138880498" w:history="1">
+      <w:hyperlink w:anchor="_Toc140672642" w:history="1">
         <w:r>
           <w:rPr>
             <w:rStyle w:val="Hyperlink"/>
@@ -408,7 +408,7 @@
             <w:noProof/>
             <w:webHidden/>
           </w:rPr>
-          <w:instrText xml:space="preserve"> PAGEREF _Toc138880498 \h </w:instrText>
+          <w:instrText xml:space="preserve"> PAGEREF _Toc140672642 \h </w:instrText>
         </w:r>
         <w:r>
           <w:rPr>
@@ -456,7 +456,7 @@
           <w14:ligatures w14:val="standardContextual"/>
         </w:rPr>
       </w:pPr>
-      <w:hyperlink w:anchor="_Toc138880499" w:history="1">
+      <w:hyperlink w:anchor="_Toc140672643" w:history="1">
         <w:r>
           <w:rPr>
             <w:rStyle w:val="Hyperlink"/>
@@ -483,7 +483,7 @@
             <w:noProof/>
             <w:webHidden/>
           </w:rPr>
-          <w:instrText xml:space="preserve"> PAGEREF _Toc138880499 \h </w:instrText>
+          <w:instrText xml:space="preserve"> PAGEREF _Toc140672643 \h </w:instrText>
         </w:r>
         <w:r>
           <w:rPr>
@@ -531,7 +531,7 @@
           <w14:ligatures w14:val="standardContextual"/>
         </w:rPr>
       </w:pPr>
-      <w:hyperlink w:anchor="_Toc138880500" w:history="1">
+      <w:hyperlink w:anchor="_Toc140672644" w:history="1">
         <w:r>
           <w:rPr>
             <w:rStyle w:val="Hyperlink"/>
@@ -558,7 +558,7 @@
             <w:noProof/>
             <w:webHidden/>
           </w:rPr>
-          <w:instrText xml:space="preserve"> PAGEREF _Toc138880500 \h </w:instrText>
+          <w:instrText xml:space="preserve"> PAGEREF _Toc140672644 \h </w:instrText>
         </w:r>
         <w:r>
           <w:rPr>
@@ -578,7 +578,7 @@
             <w:noProof/>
             <w:webHidden/>
           </w:rPr>
-          <w:t>18</w:t>
+          <w:t>24</w:t>
         </w:r>
         <w:r>
           <w:rPr>
@@ -606,7 +606,7 @@
           <w14:ligatures w14:val="standardContextual"/>
         </w:rPr>
       </w:pPr>
-      <w:hyperlink w:anchor="_Toc138880501" w:history="1">
+      <w:hyperlink w:anchor="_Toc140672645" w:history="1">
         <w:r>
           <w:rPr>
             <w:rStyle w:val="Hyperlink"/>
@@ -633,7 +633,7 @@
             <w:noProof/>
             <w:webHidden/>
           </w:rPr>
-          <w:instrText xml:space="preserve"> PAGEREF _Toc138880501 \h </w:instrText>
+          <w:instrText xml:space="preserve"> PAGEREF _Toc140672645 \h </w:instrText>
         </w:r>
         <w:r>
           <w:rPr>
@@ -653,7 +653,7 @@
             <w:noProof/>
             <w:webHidden/>
           </w:rPr>
-          <w:t>19</w:t>
+          <w:t>28</w:t>
         </w:r>
         <w:r>
           <w:rPr>
@@ -692,7 +692,7 @@
         <w:pStyle w:val="Heading1"/>
       </w:pPr>
       <w:bookmarkStart w:id="0" w:name="_Toc138174856"/>
-      <w:bookmarkStart w:id="1" w:name="_Toc138880494"/>
+      <w:bookmarkStart w:id="1" w:name="_Toc140672638"/>
       <w:r>
         <w:lastRenderedPageBreak/>
         <w:t>Outcome Variables in NSCH</w:t>
@@ -774,7 +774,7 @@
         <w:t xml:space="preserve">espondents </w:t>
       </w:r>
       <w:r>
-        <w:t>could</w:t>
+        <w:t>can</w:t>
       </w:r>
       <w:r>
         <w:t xml:space="preserve"> only meet one condition</w:t>
@@ -3566,7 +3566,7 @@
         <w:pStyle w:val="Heading1"/>
       </w:pPr>
       <w:bookmarkStart w:id="2" w:name="_Toc138174857"/>
-      <w:bookmarkStart w:id="3" w:name="_Toc138880495"/>
+      <w:bookmarkStart w:id="3" w:name="_Toc140672639"/>
       <w:r>
         <w:lastRenderedPageBreak/>
         <w:t>Other State Policy Controls</w:t>
@@ -3589,7 +3589,16 @@
         <w:t xml:space="preserve">, which we document below alongside </w:t>
       </w:r>
       <w:r>
-        <w:t>any decisions we made regarding</w:t>
+        <w:t xml:space="preserve">any </w:t>
+      </w:r>
+      <w:r>
+        <w:t xml:space="preserve">coding </w:t>
+      </w:r>
+      <w:r>
+        <w:t xml:space="preserve">decisions we made </w:t>
+      </w:r>
+      <w:r>
+        <w:t>for</w:t>
       </w:r>
       <w:r>
         <w:t xml:space="preserve"> the</w:t>
@@ -3683,7 +3692,13 @@
         </w:r>
       </w:hyperlink>
       <w:r>
-        <w:t>). For the presence of a state EITC, we coded any state that had a non-zero ratio of state-to-federal EITC as “yes” and all other states as “no.” For states with multiple rates, we used the most generous benefit for which a household with children might be eligible. For example, for many years, Wisconsin had three rates corresponding to the number of dependent children, so we used the highest of the three. Any state without an EITC was assigned a rate of 0. The Tax Policy Center was missing data for 2011, so we used those from 2010. When coding whether a state’s EITC was refundable, any state that was at least “partially” refundable was coded as 1; all other states (including those without an EITC) were coded as 0.</w:t>
+        <w:t xml:space="preserve">). For the presence of a state EITC, we coded any state that had a non-zero ratio of state-to-federal EITC as “yes” and all other states as “no.” For states with multiple rates, we used the most generous benefit for which a household with children might be eligible. For example, </w:t>
+      </w:r>
+      <w:r>
+        <w:t>for</w:t>
+      </w:r>
+      <w:r>
+        <w:t xml:space="preserve"> many years, Wisconsin had three rates corresponding to the number of dependent children, so we used the highest of the three. Any state without an EITC was assigned a rate of 0. The Tax Policy Center was missing data for 2011, so we used those from 2010. When coding whether a state’s EITC was refundable, any state that was at least “partially” refundable was coded as 1; all other states (including those without an EITC) were coded as 0.</w:t>
       </w:r>
     </w:p>
     <w:p>
@@ -3751,7 +3766,7 @@
         <w:pStyle w:val="Heading1"/>
       </w:pPr>
       <w:bookmarkStart w:id="4" w:name="_Toc138174858"/>
-      <w:bookmarkStart w:id="5" w:name="_Toc138880496"/>
+      <w:bookmarkStart w:id="5" w:name="_Toc140672640"/>
       <w:r>
         <w:t>Two-Way Fixed Effects</w:t>
       </w:r>
@@ -4275,7 +4290,16 @@
         <w:t>t</w:t>
       </w:r>
       <w:r>
-        <w:t xml:space="preserve"> is the year fixed effect; and </w:t>
+        <w:t xml:space="preserve"> is the year </w:t>
+      </w:r>
+      <w:r>
+        <w:t>(or age-by-year)</w:t>
+      </w:r>
+      <w:r>
+        <w:t xml:space="preserve"> </w:t>
+      </w:r>
+      <w:r>
+        <w:t xml:space="preserve">fixed effect; and </w:t>
       </w:r>
       <w:r>
         <w:rPr>
@@ -4295,7 +4319,7 @@
       </w:r>
       <w:proofErr w:type="spellEnd"/>
       <w:r>
-        <w:t xml:space="preserve"> is the error term.</w:t>
+        <w:t xml:space="preserve"> is the error.</w:t>
       </w:r>
     </w:p>
     <w:p>
@@ -5136,7 +5160,7 @@
       <w:pPr>
         <w:pStyle w:val="Heading1"/>
       </w:pPr>
-      <w:bookmarkStart w:id="6" w:name="_Toc138880497"/>
+      <w:bookmarkStart w:id="6" w:name="_Toc140672641"/>
       <w:r>
         <w:t xml:space="preserve">TWFE </w:t>
       </w:r>
@@ -5183,13 +5207,34 @@
         <w:t>To reduce this risk, we implement</w:t>
       </w:r>
       <w:r>
-        <w:t xml:space="preserve"> a Bonferroni correction of the TWFE confidence intervals (CIs)</w:t>
+        <w:t xml:space="preserve"> a Bonferroni correction of </w:t>
+      </w:r>
+      <w:r>
+        <w:t>all</w:t>
+      </w:r>
+      <w:r>
+        <w:t xml:space="preserve"> confidence intervals (CIs)</w:t>
+      </w:r>
+      <w:r>
+        <w:t xml:space="preserve"> presented in the appendix</w:t>
       </w:r>
       <w:r>
         <w:t>. This</w:t>
       </w:r>
       <w:r>
-        <w:t xml:space="preserve"> procedure caps the family-wise error rate at 5% without assuming independence across the outcomes. The Bonferroni correction is known to be conservative, </w:t>
+        <w:t xml:space="preserve"> procedure caps the family-wise error rate </w:t>
+      </w:r>
+      <w:r>
+        <w:t xml:space="preserve">for all 15 outcomes </w:t>
+      </w:r>
+      <w:r>
+        <w:t>at 5% without assuming independence across the</w:t>
+      </w:r>
+      <w:r>
+        <w:t>m</w:t>
+      </w:r>
+      <w:r>
+        <w:t xml:space="preserve">. The Bonferroni correction is conservative, </w:t>
       </w:r>
       <w:r>
         <w:t>resulting in a</w:t>
@@ -5226,13 +5271,28 @@
         <w:fldChar w:fldCharType="end"/>
       </w:r>
       <w:r>
-        <w:t xml:space="preserve"> but it allows us to rule out the largest possible associations between the minimum wage and each mental health outcome. We use an alpha of 0.05/15 = 0.0033 for these tests, </w:t>
+        <w:t xml:space="preserve"> but it allows us to rule out the largest possible associations between the minimum wage and each mental health outcome. We use an alpha of 0.05/15 = 0.0033 for </w:t>
+      </w:r>
+      <w:r>
+        <w:t>all TWFE</w:t>
+      </w:r>
+      <w:r>
+        <w:t xml:space="preserve"> </w:t>
+      </w:r>
+      <w:r>
+        <w:t>models</w:t>
+      </w:r>
+      <w:r>
+        <w:t xml:space="preserve">, </w:t>
       </w:r>
       <w:r>
         <w:t xml:space="preserve">or a 99.7% CI, </w:t>
       </w:r>
       <w:r>
         <w:t>corresponding to a critical value of 2.94.</w:t>
+      </w:r>
+      <w:r>
+        <w:t xml:space="preserve"> (For the difference-in-differences models, we only examine 6 outcomes, so we use an alpha of 0.05/6 = 0.0083, or a 99.2% CI and a corresponding critical value of 2.64.)</w:t>
       </w:r>
     </w:p>
     <w:p>
@@ -5308,10 +5368,10 @@
           <w:noProof/>
         </w:rPr>
         <w:drawing>
-          <wp:inline distT="0" distB="0" distL="0" distR="0" wp14:anchorId="3A748936" wp14:editId="23C0A8BF">
+          <wp:inline distT="0" distB="0" distL="0" distR="0" wp14:anchorId="6E820A35" wp14:editId="4607C330">
             <wp:extent cx="4572000" cy="3657600"/>
             <wp:effectExtent l="0" t="0" r="0" b="0"/>
-            <wp:docPr id="2099018057" name="Picture 5"/>
+            <wp:docPr id="1834110256" name="Picture 16"/>
             <wp:cNvGraphicFramePr>
               <a:graphicFrameLocks xmlns:a="http://schemas.openxmlformats.org/drawingml/2006/main" noChangeAspect="1"/>
             </wp:cNvGraphicFramePr>
@@ -5319,7 +5379,7 @@
               <a:graphicData uri="http://schemas.openxmlformats.org/drawingml/2006/picture">
                 <pic:pic xmlns:pic="http://schemas.openxmlformats.org/drawingml/2006/picture">
                   <pic:nvPicPr>
-                    <pic:cNvPr id="2099018057" name="Picture 2099018057"/>
+                    <pic:cNvPr id="1834110256" name="Picture 1834110256"/>
                     <pic:cNvPicPr/>
                   </pic:nvPicPr>
                   <pic:blipFill>
@@ -5397,6 +5457,7 @@
           <w:b/>
           <w:bCs/>
         </w:rPr>
+        <w:lastRenderedPageBreak/>
         <w:t>Notes:</w:t>
       </w:r>
       <w:r>
@@ -5444,17 +5505,13 @@
         <w:t xml:space="preserve"> of 2.94). </w:t>
       </w:r>
       <w:r>
-        <w:t xml:space="preserve">All </w:t>
-      </w:r>
-      <w:r>
-        <w:lastRenderedPageBreak/>
-        <w:t>models include state and year fixed effects</w:t>
-      </w:r>
-      <w:r>
-        <w:t>, while</w:t>
-      </w:r>
-      <w:r>
-        <w:t xml:space="preserve"> fully adjusted models add individual- and state-level covariates per </w:t>
+        <w:t>All models include state and year fixed effects</w:t>
+      </w:r>
+      <w:r>
+        <w:t xml:space="preserve">; </w:t>
+      </w:r>
+      <w:r>
+        <w:t xml:space="preserve">fully adjusted models add individual- and state-level covariates per </w:t>
       </w:r>
       <w:r>
         <w:rPr>
@@ -5468,13 +5525,23 @@
           <w:b/>
           <w:bCs/>
         </w:rPr>
-        <w:t>A3</w:t>
+        <w:t>A</w:t>
+      </w:r>
+      <w:r>
+        <w:rPr>
+          <w:b/>
+          <w:bCs/>
+        </w:rPr>
+        <w:t>2</w:t>
       </w:r>
       <w:r>
         <w:t xml:space="preserve">. </w:t>
       </w:r>
       <w:r>
-        <w:t>Standard errors are</w:t>
+        <w:t>SEs</w:t>
+      </w:r>
+      <w:r>
+        <w:t xml:space="preserve"> are</w:t>
       </w:r>
       <w:r>
         <w:t xml:space="preserve"> clustered</w:t>
@@ -5486,6 +5553,57 @@
         <w:t>at the state level</w:t>
       </w:r>
       <w:r>
+        <w:t>.</w:t>
+      </w:r>
+      <w:r>
+        <w:t xml:space="preserve"> N = </w:t>
+      </w:r>
+      <w:r>
+        <w:rPr>
+          <w:rFonts w:cs="Times New Roman"/>
+        </w:rPr>
+        <w:t>114</w:t>
+      </w:r>
+      <w:r>
+        <w:rPr>
+          <w:rFonts w:cs="Times New Roman"/>
+        </w:rPr>
+        <w:t>,</w:t>
+      </w:r>
+      <w:r>
+        <w:rPr>
+          <w:rFonts w:cs="Times New Roman"/>
+        </w:rPr>
+        <w:t>163</w:t>
+      </w:r>
+      <w:r>
+        <w:rPr>
+          <w:rFonts w:cs="Times New Roman"/>
+        </w:rPr>
+        <w:t xml:space="preserve"> to</w:t>
+      </w:r>
+      <w:r>
+        <w:rPr>
+          <w:rFonts w:cs="Times New Roman"/>
+        </w:rPr>
+        <w:t xml:space="preserve"> 141</w:t>
+      </w:r>
+      <w:r>
+        <w:rPr>
+          <w:rFonts w:cs="Times New Roman"/>
+        </w:rPr>
+        <w:t>,</w:t>
+      </w:r>
+      <w:r>
+        <w:rPr>
+          <w:rFonts w:cs="Times New Roman"/>
+        </w:rPr>
+        <w:t>094</w:t>
+      </w:r>
+      <w:r>
+        <w:rPr>
+          <w:rFonts w:cs="Times New Roman"/>
+        </w:rPr>
         <w:t>.</w:t>
       </w:r>
     </w:p>
@@ -5499,10 +5617,10 @@
           <w:noProof/>
         </w:rPr>
         <w:drawing>
-          <wp:inline distT="0" distB="0" distL="0" distR="0" wp14:anchorId="125E53EA" wp14:editId="119C868E">
+          <wp:inline distT="0" distB="0" distL="0" distR="0" wp14:anchorId="4591404C" wp14:editId="25FDC532">
             <wp:extent cx="4572000" cy="3657600"/>
             <wp:effectExtent l="0" t="0" r="0" b="0"/>
-            <wp:docPr id="1857955358" name="Picture 4"/>
+            <wp:docPr id="1733412627" name="Picture 17"/>
             <wp:cNvGraphicFramePr>
               <a:graphicFrameLocks xmlns:a="http://schemas.openxmlformats.org/drawingml/2006/main" noChangeAspect="1"/>
             </wp:cNvGraphicFramePr>
@@ -5510,7 +5628,7 @@
               <a:graphicData uri="http://schemas.openxmlformats.org/drawingml/2006/picture">
                 <pic:pic xmlns:pic="http://schemas.openxmlformats.org/drawingml/2006/picture">
                   <pic:nvPicPr>
-                    <pic:cNvPr id="1857955358" name="Picture 1857955358"/>
+                    <pic:cNvPr id="1733412627" name="Picture 1733412627"/>
                     <pic:cNvPicPr/>
                   </pic:nvPicPr>
                   <pic:blipFill>
@@ -5664,15 +5782,94 @@
           <w:b/>
           <w:bCs/>
         </w:rPr>
-        <w:t>A3</w:t>
+        <w:t>A</w:t>
+      </w:r>
+      <w:r>
+        <w:rPr>
+          <w:b/>
+          <w:bCs/>
+        </w:rPr>
+        <w:t>2</w:t>
       </w:r>
       <w:r>
         <w:t xml:space="preserve">. </w:t>
       </w:r>
       <w:r>
-        <w:t>Standard errors are clustered at the state level</w:t>
-      </w:r>
-      <w:r>
+        <w:t>SEs</w:t>
+      </w:r>
+      <w:r>
+        <w:t xml:space="preserve"> are clustered at the state level</w:t>
+      </w:r>
+      <w:r>
+        <w:t>.</w:t>
+      </w:r>
+      <w:r>
+        <w:t xml:space="preserve"> </w:t>
+      </w:r>
+      <w:r>
+        <w:rPr>
+          <w:rFonts w:cs="Times New Roman"/>
+        </w:rPr>
+        <w:t xml:space="preserve">N = </w:t>
+      </w:r>
+      <w:r>
+        <w:rPr>
+          <w:rFonts w:cs="Times New Roman"/>
+        </w:rPr>
+        <w:t>922</w:t>
+      </w:r>
+      <w:r>
+        <w:rPr>
+          <w:rFonts w:cs="Times New Roman"/>
+        </w:rPr>
+        <w:t>,</w:t>
+      </w:r>
+      <w:r>
+        <w:rPr>
+          <w:rFonts w:cs="Times New Roman"/>
+        </w:rPr>
+        <w:t>636</w:t>
+      </w:r>
+      <w:r>
+        <w:rPr>
+          <w:rFonts w:cs="Times New Roman"/>
+        </w:rPr>
+        <w:t xml:space="preserve"> to </w:t>
+      </w:r>
+      <w:r>
+        <w:rPr>
+          <w:rFonts w:cs="Times New Roman"/>
+        </w:rPr>
+        <w:t>1</w:t>
+      </w:r>
+      <w:r>
+        <w:rPr>
+          <w:rFonts w:cs="Times New Roman"/>
+        </w:rPr>
+        <w:t>,</w:t>
+      </w:r>
+      <w:r>
+        <w:rPr>
+          <w:rFonts w:cs="Times New Roman"/>
+        </w:rPr>
+        <w:t>218</w:t>
+      </w:r>
+      <w:r>
+        <w:rPr>
+          <w:rFonts w:cs="Times New Roman"/>
+        </w:rPr>
+        <w:t>,</w:t>
+      </w:r>
+      <w:r>
+        <w:rPr>
+          <w:rFonts w:cs="Times New Roman"/>
+        </w:rPr>
+        <w:t>309</w:t>
+      </w:r>
+      <w:r>
+        <w:rPr>
+          <w:rFonts w:cs="Times New Roman"/>
+        </w:rPr>
         <w:t>.</w:t>
       </w:r>
     </w:p>
@@ -5681,7 +5878,7 @@
       <w:pPr>
         <w:pStyle w:val="Heading1"/>
       </w:pPr>
-      <w:bookmarkStart w:id="7" w:name="_Toc138880498"/>
+      <w:bookmarkStart w:id="7" w:name="_Toc140672642"/>
       <w:r>
         <w:t>TWFE</w:t>
       </w:r>
@@ -5731,6 +5928,7 @@
         <w:pStyle w:val="Caption"/>
       </w:pPr>
       <w:r>
+        <w:lastRenderedPageBreak/>
         <w:t>Table A</w:t>
       </w:r>
       <w:r>
@@ -5868,7 +6066,6 @@
                 <w:b/>
                 <w:bCs/>
               </w:rPr>
-              <w:lastRenderedPageBreak/>
               <w:t>NSCH</w:t>
             </w:r>
           </w:p>
@@ -6771,7 +6968,7 @@
       </w:r>
       <w:proofErr w:type="spellEnd"/>
       <w:r>
-        <w:t xml:space="preserve">, was defined for each sub-population of interest with inclusion = 0 and non-inclusion = 1. For example, in one analysis, Black and Hispanic/Latino children were coded as 0 and all other children who had complete information on race/ethnicity were coded as </w:t>
+        <w:t xml:space="preserve">, was defined for each sub-population of interest with inclusion = 0 and non-inclusion = 1. For example, Black and Hispanic/Latino children were coded as 0 and all other children who had complete information on race/ethnicity were coded as </w:t>
       </w:r>
       <w:r>
         <w:t>1</w:t>
@@ -6808,7 +7005,19 @@
         </m:sSub>
       </m:oMath>
       <w:r>
-        <w:t xml:space="preserve"> provides the association for the sub-population of interest, </w:t>
+        <w:t xml:space="preserve"> provide</w:t>
+      </w:r>
+      <w:r>
+        <w:t>d</w:t>
+      </w:r>
+      <w:r>
+        <w:t xml:space="preserve"> the </w:t>
+      </w:r>
+      <w:r>
+        <w:t xml:space="preserve">desired </w:t>
+      </w:r>
+      <w:r>
+        <w:t xml:space="preserve">association for the sub-population of interest, </w:t>
       </w:r>
       <w:proofErr w:type="gramStart"/>
       <w:r>
@@ -6816,53 +7025,76 @@
       </w:r>
       <w:proofErr w:type="gramEnd"/>
       <w:r>
-        <w:t xml:space="preserve"> Black and Hispanic/Latino children. The remaining terms are defined as </w:t>
-      </w:r>
-      <w:r>
-        <w:t>in the main models</w:t>
-      </w:r>
-      <w:r>
-        <w:t xml:space="preserve"> above.</w:t>
+        <w:t xml:space="preserve"> Black and Hispanic/Latino children. </w:t>
+      </w:r>
+      <w:r>
+        <w:t>We repeated the</w:t>
+      </w:r>
+      <w:r>
+        <w:t xml:space="preserve"> </w:t>
+      </w:r>
+      <w:r>
+        <w:t>same procedure for all sub-populations listed above</w:t>
+      </w:r>
+      <w:r>
+        <w:t>.</w:t>
       </w:r>
     </w:p>
     <w:p>
       <w:r>
         <w:tab/>
-        <w:t>We provide these subgroup analyses below (</w:t>
+        <w:t xml:space="preserve">We provide these subgroup analyses </w:t>
+      </w:r>
+      <w:r>
+        <w:t xml:space="preserve">in </w:t>
       </w:r>
       <w:r>
         <w:rPr>
           <w:b/>
           <w:bCs/>
         </w:rPr>
-        <w:t>Figure A</w:t>
+        <w:t>Figure</w:t>
       </w:r>
       <w:r>
         <w:rPr>
           <w:b/>
           <w:bCs/>
         </w:rPr>
-        <w:t>3</w:t>
-      </w:r>
-      <w:r>
-        <w:t xml:space="preserve"> and </w:t>
+        <w:t>s</w:t>
       </w:r>
       <w:r>
         <w:rPr>
           <w:b/>
           <w:bCs/>
         </w:rPr>
-        <w:t>A</w:t>
+        <w:t xml:space="preserve"> A</w:t>
       </w:r>
       <w:r>
         <w:rPr>
           <w:b/>
           <w:bCs/>
         </w:rPr>
+        <w:t>3</w:t>
+      </w:r>
+      <w:r>
+        <w:t xml:space="preserve"> and </w:t>
+      </w:r>
+      <w:r>
+        <w:rPr>
+          <w:b/>
+          <w:bCs/>
+        </w:rPr>
+        <w:t>A</w:t>
+      </w:r>
+      <w:r>
+        <w:rPr>
+          <w:b/>
+          <w:bCs/>
+        </w:rPr>
         <w:t>4</w:t>
       </w:r>
       <w:r>
-        <w:t xml:space="preserve">). There is </w:t>
+        <w:t xml:space="preserve">. There is </w:t>
       </w:r>
       <w:r>
         <w:t>little</w:t>
@@ -6883,16 +7115,16 @@
         <w:t xml:space="preserve"> </w:t>
       </w:r>
       <w:r>
-        <w:t>for any one outcome or any one</w:t>
-      </w:r>
-      <w:r>
-        <w:t xml:space="preserve"> vulnerable group. </w:t>
-      </w:r>
-      <w:r>
-        <w:t>T</w:t>
-      </w:r>
-      <w:r>
-        <w:t xml:space="preserve">here are occasional </w:t>
+        <w:t xml:space="preserve">for any outcome or any </w:t>
+      </w:r>
+      <w:r>
+        <w:t xml:space="preserve">vulnerable group. </w:t>
+      </w:r>
+      <w:r>
+        <w:t>Occasionally, t</w:t>
+      </w:r>
+      <w:r>
+        <w:t xml:space="preserve">here are </w:t>
       </w:r>
       <w:r>
         <w:t>95% CIs</w:t>
@@ -6919,7 +7151,13 @@
         <w:t xml:space="preserve"> significant under the 99.7% CIs</w:t>
       </w:r>
       <w:r>
-        <w:t>. As a result, our interpretation of these models is as generally null.</w:t>
+        <w:t xml:space="preserve">. As a result, our interpretation of these models is </w:t>
+      </w:r>
+      <w:r>
+        <w:t>that they are</w:t>
+      </w:r>
+      <w:r>
+        <w:t xml:space="preserve"> generally null.</w:t>
       </w:r>
     </w:p>
     <w:p/>
@@ -6930,10 +7168,10 @@
         </w:rPr>
         <w:lastRenderedPageBreak/>
         <w:drawing>
-          <wp:inline distT="0" distB="0" distL="0" distR="0" wp14:anchorId="0919CC84" wp14:editId="5EB2E384">
+          <wp:inline distT="0" distB="0" distL="0" distR="0" wp14:anchorId="72E5A36C" wp14:editId="2E2F8329">
             <wp:extent cx="5943600" cy="3396615"/>
             <wp:effectExtent l="0" t="0" r="0" b="0"/>
-            <wp:docPr id="1318434963" name="Picture 2"/>
+            <wp:docPr id="346430864" name="Picture 18"/>
             <wp:cNvGraphicFramePr>
               <a:graphicFrameLocks xmlns:a="http://schemas.openxmlformats.org/drawingml/2006/main" noChangeAspect="1"/>
             </wp:cNvGraphicFramePr>
@@ -6941,7 +7179,7 @@
               <a:graphicData uri="http://schemas.openxmlformats.org/drawingml/2006/picture">
                 <pic:pic xmlns:pic="http://schemas.openxmlformats.org/drawingml/2006/picture">
                   <pic:nvPicPr>
-                    <pic:cNvPr id="1318434963" name="Picture 1318434963"/>
+                    <pic:cNvPr id="346430864" name="Picture 346430864"/>
                     <pic:cNvPicPr/>
                   </pic:nvPicPr>
                   <pic:blipFill>
@@ -7036,13 +7274,22 @@
         <w:t>Based</w:t>
       </w:r>
       <w:r>
-        <w:t xml:space="preserve"> on OLS TWFE models with interaction terms for </w:t>
-      </w:r>
-      <w:r>
-        <w:t xml:space="preserve">several </w:t>
-      </w:r>
-      <w:r>
-        <w:t>sub-populations of interest. All models are adjusted for</w:t>
+        <w:t xml:space="preserve"> on OLS TWFE models </w:t>
+      </w:r>
+      <w:r>
+        <w:t>that include</w:t>
+      </w:r>
+      <w:r>
+        <w:t xml:space="preserve"> interaction terms for </w:t>
+      </w:r>
+      <w:r>
+        <w:t>the indicated</w:t>
+      </w:r>
+      <w:r>
+        <w:t xml:space="preserve"> </w:t>
+      </w:r>
+      <w:r>
+        <w:t>sub-populations. All models are adjusted for</w:t>
       </w:r>
       <w:r>
         <w:t xml:space="preserve"> state and year fixed effects, as well as</w:t>
@@ -7065,13 +7312,23 @@
           <w:b/>
           <w:bCs/>
         </w:rPr>
-        <w:t>A3</w:t>
+        <w:t>A</w:t>
+      </w:r>
+      <w:r>
+        <w:rPr>
+          <w:b/>
+          <w:bCs/>
+        </w:rPr>
+        <w:t>2</w:t>
       </w:r>
       <w:r>
         <w:t xml:space="preserve">. </w:t>
       </w:r>
       <w:r>
-        <w:t>Standard errors are clustered at the state level</w:t>
+        <w:t>SEs</w:t>
+      </w:r>
+      <w:r>
+        <w:t xml:space="preserve"> are clustered at the state level</w:t>
       </w:r>
       <w:r>
         <w:t xml:space="preserve">. </w:t>
@@ -7084,6 +7341,33 @@
       </w:r>
       <w:r>
         <w:t>) are provided.</w:t>
+      </w:r>
+      <w:r>
+        <w:t xml:space="preserve"> N = </w:t>
+      </w:r>
+      <w:r>
+        <w:t>114</w:t>
+      </w:r>
+      <w:r>
+        <w:t>,</w:t>
+      </w:r>
+      <w:r>
+        <w:t>163</w:t>
+      </w:r>
+      <w:r>
+        <w:t xml:space="preserve"> to</w:t>
+      </w:r>
+      <w:r>
+        <w:t xml:space="preserve"> 141</w:t>
+      </w:r>
+      <w:r>
+        <w:t>,</w:t>
+      </w:r>
+      <w:r>
+        <w:t>094</w:t>
+      </w:r>
+      <w:r>
+        <w:t>.</w:t>
       </w:r>
     </w:p>
     <w:p/>
@@ -7097,10 +7381,10 @@
         </w:rPr>
         <w:lastRenderedPageBreak/>
         <w:drawing>
-          <wp:inline distT="0" distB="0" distL="0" distR="0" wp14:anchorId="5184BE36" wp14:editId="50E81636">
+          <wp:inline distT="0" distB="0" distL="0" distR="0" wp14:anchorId="7677534B" wp14:editId="1245404F">
             <wp:extent cx="4572000" cy="3657600"/>
             <wp:effectExtent l="0" t="0" r="0" b="0"/>
-            <wp:docPr id="346326306" name="Picture 3"/>
+            <wp:docPr id="1893500072" name="Picture 19"/>
             <wp:cNvGraphicFramePr>
               <a:graphicFrameLocks xmlns:a="http://schemas.openxmlformats.org/drawingml/2006/main" noChangeAspect="1"/>
             </wp:cNvGraphicFramePr>
@@ -7108,7 +7392,7 @@
               <a:graphicData uri="http://schemas.openxmlformats.org/drawingml/2006/picture">
                 <pic:pic xmlns:pic="http://schemas.openxmlformats.org/drawingml/2006/picture">
                   <pic:nvPicPr>
-                    <pic:cNvPr id="346326306" name="Picture 346326306"/>
+                    <pic:cNvPr id="1893500072" name="Picture 1893500072"/>
                     <pic:cNvPicPr/>
                   </pic:nvPicPr>
                   <pic:blipFill>
@@ -7195,7 +7479,19 @@
         <w:t>Notes:</w:t>
       </w:r>
       <w:r>
-        <w:t xml:space="preserve"> Based on OLS TWFE models with interaction terms for a sub-population of interest. </w:t>
+        <w:t xml:space="preserve"> Based on OLS TWFE models </w:t>
+      </w:r>
+      <w:r>
+        <w:t>that include</w:t>
+      </w:r>
+      <w:r>
+        <w:t xml:space="preserve"> interaction terms for </w:t>
+      </w:r>
+      <w:r>
+        <w:t xml:space="preserve">the indicated </w:t>
+      </w:r>
+      <w:r>
+        <w:t xml:space="preserve">sub-population. </w:t>
       </w:r>
       <w:r>
         <w:t xml:space="preserve">All models are adjusted for state and </w:t>
@@ -7218,7 +7514,14 @@
           <w:b/>
           <w:bCs/>
         </w:rPr>
-        <w:t>A3</w:t>
+        <w:t>A</w:t>
+      </w:r>
+      <w:r>
+        <w:rPr>
+          <w:b/>
+          <w:bCs/>
+        </w:rPr>
+        <w:t>2</w:t>
       </w:r>
       <w:r>
         <w:t>.</w:t>
@@ -7227,7 +7530,10 @@
         <w:t xml:space="preserve"> </w:t>
       </w:r>
       <w:r>
-        <w:t>Standard errors are clustered at the state level</w:t>
+        <w:t>SEs</w:t>
+      </w:r>
+      <w:r>
+        <w:t xml:space="preserve"> are clustered at the state level</w:t>
       </w:r>
       <w:r>
         <w:t xml:space="preserve">. </w:t>
@@ -7240,6 +7546,72 @@
       </w:r>
       <w:r>
         <w:t>) are provided.</w:t>
+      </w:r>
+      <w:r>
+        <w:t xml:space="preserve"> </w:t>
+      </w:r>
+      <w:r>
+        <w:rPr>
+          <w:rFonts w:cs="Times New Roman"/>
+        </w:rPr>
+        <w:t xml:space="preserve">N = </w:t>
+      </w:r>
+      <w:r>
+        <w:rPr>
+          <w:rFonts w:cs="Times New Roman"/>
+        </w:rPr>
+        <w:t>922</w:t>
+      </w:r>
+      <w:r>
+        <w:rPr>
+          <w:rFonts w:cs="Times New Roman"/>
+        </w:rPr>
+        <w:t>,</w:t>
+      </w:r>
+      <w:r>
+        <w:rPr>
+          <w:rFonts w:cs="Times New Roman"/>
+        </w:rPr>
+        <w:t>636</w:t>
+      </w:r>
+      <w:r>
+        <w:rPr>
+          <w:rFonts w:cs="Times New Roman"/>
+        </w:rPr>
+        <w:t xml:space="preserve"> to </w:t>
+      </w:r>
+      <w:r>
+        <w:rPr>
+          <w:rFonts w:cs="Times New Roman"/>
+        </w:rPr>
+        <w:t>1</w:t>
+      </w:r>
+      <w:r>
+        <w:rPr>
+          <w:rFonts w:cs="Times New Roman"/>
+        </w:rPr>
+        <w:t>,</w:t>
+      </w:r>
+      <w:r>
+        <w:rPr>
+          <w:rFonts w:cs="Times New Roman"/>
+        </w:rPr>
+        <w:t>218</w:t>
+      </w:r>
+      <w:r>
+        <w:rPr>
+          <w:rFonts w:cs="Times New Roman"/>
+        </w:rPr>
+        <w:t>,</w:t>
+      </w:r>
+      <w:r>
+        <w:rPr>
+          <w:rFonts w:cs="Times New Roman"/>
+        </w:rPr>
+        <w:t>309</w:t>
+      </w:r>
+      <w:r>
+        <w:t>.</w:t>
       </w:r>
     </w:p>
     <w:p/>
@@ -7247,7 +7619,7 @@
       <w:pPr>
         <w:pStyle w:val="Heading1"/>
       </w:pPr>
-      <w:bookmarkStart w:id="9" w:name="_Toc138880499"/>
+      <w:bookmarkStart w:id="9" w:name="_Toc140672643"/>
       <w:r>
         <w:t>TWFE</w:t>
       </w:r>
@@ -7289,7 +7661,13 @@
         <w:t>, in case only changes in a household’s real income are associated with improved mental health</w:t>
       </w:r>
       <w:r>
-        <w:t xml:space="preserve">; (2) wages lagged by 1 year, in case gains in mental health take time to manifest; and (3) estimations by </w:t>
+        <w:t xml:space="preserve">; (2) wages lagged by 1 year, in case gains in mental health take time to manifest; and (3) estimations </w:t>
+      </w:r>
+      <w:r>
+        <w:t>using</w:t>
+      </w:r>
+      <w:r>
+        <w:t xml:space="preserve"> </w:t>
       </w:r>
       <w:r>
         <w:t xml:space="preserve">binomial </w:t>
@@ -7362,10 +7740,10 @@
         </w:rPr>
         <w:lastRenderedPageBreak/>
         <w:drawing>
-          <wp:inline distT="0" distB="0" distL="0" distR="0" wp14:anchorId="0F5D5E7B" wp14:editId="07ABFD8E">
+          <wp:inline distT="0" distB="0" distL="0" distR="0" wp14:anchorId="3FA35923" wp14:editId="7A91B7AE">
             <wp:extent cx="5943600" cy="3396615"/>
             <wp:effectExtent l="0" t="0" r="0" b="0"/>
-            <wp:docPr id="1105582270" name="Picture 6"/>
+            <wp:docPr id="952538990" name="Picture 20"/>
             <wp:cNvGraphicFramePr>
               <a:graphicFrameLocks xmlns:a="http://schemas.openxmlformats.org/drawingml/2006/main" noChangeAspect="1"/>
             </wp:cNvGraphicFramePr>
@@ -7373,7 +7751,7 @@
               <a:graphicData uri="http://schemas.openxmlformats.org/drawingml/2006/picture">
                 <pic:pic xmlns:pic="http://schemas.openxmlformats.org/drawingml/2006/picture">
                   <pic:nvPicPr>
-                    <pic:cNvPr id="1105582270" name="Picture 1105582270"/>
+                    <pic:cNvPr id="952538990" name="Picture 952538990"/>
                     <pic:cNvPicPr/>
                   </pic:nvPicPr>
                   <pic:blipFill>
@@ -7510,7 +7888,14 @@
           <w:b/>
           <w:bCs/>
         </w:rPr>
-        <w:t>A3</w:t>
+        <w:t>A</w:t>
+      </w:r>
+      <w:r>
+        <w:rPr>
+          <w:b/>
+          <w:bCs/>
+        </w:rPr>
+        <w:t>2</w:t>
       </w:r>
       <w:r>
         <w:t xml:space="preserve">, as </w:t>
@@ -7519,7 +7904,10 @@
         <w:t xml:space="preserve">well as state and year fixed effects. </w:t>
       </w:r>
       <w:r>
-        <w:t>Standard errors are clustered at the state level</w:t>
+        <w:t>SEs</w:t>
+      </w:r>
+      <w:r>
+        <w:t xml:space="preserve"> are clustered at the state level</w:t>
       </w:r>
       <w:r>
         <w:t xml:space="preserve">. </w:t>
@@ -7532,6 +7920,33 @@
       </w:r>
       <w:r>
         <w:t>) are provided.</w:t>
+      </w:r>
+      <w:r>
+        <w:t xml:space="preserve"> N = </w:t>
+      </w:r>
+      <w:r>
+        <w:t>114</w:t>
+      </w:r>
+      <w:r>
+        <w:t>,</w:t>
+      </w:r>
+      <w:r>
+        <w:t>163</w:t>
+      </w:r>
+      <w:r>
+        <w:t xml:space="preserve"> to</w:t>
+      </w:r>
+      <w:r>
+        <w:t xml:space="preserve"> 141</w:t>
+      </w:r>
+      <w:r>
+        <w:t>,</w:t>
+      </w:r>
+      <w:r>
+        <w:t>094</w:t>
+      </w:r>
+      <w:r>
+        <w:t>.</w:t>
       </w:r>
     </w:p>
     <w:p/>
@@ -7647,13 +8062,10 @@
         <w:t>Notes:</w:t>
       </w:r>
       <w:r>
-        <w:t xml:space="preserve"> Based on OLS TWFE models using </w:t>
-      </w:r>
-      <w:r>
-        <w:t>(1) the state’s effective minimum wage adjusted for inflation in 2020 dollars and (2) the state’s minimum wage lagged by one year, compared to (3) the main TWFE models</w:t>
-      </w:r>
-      <w:r>
-        <w:t xml:space="preserve">. All models are adjusted for individual- and state-level covariates per </w:t>
+        <w:t xml:space="preserve"> </w:t>
+      </w:r>
+      <w:r>
+        <w:t xml:space="preserve">Based on OLS TWFE models using (1) the state’s effective minimum wage adjusted for inflation in 2020 dollars and (2) the state’s minimum wage lagged by one year, compared to (3) the main TWFE models. All models are adjusted for individual- and state-level covariates per </w:t>
       </w:r>
       <w:r>
         <w:rPr>
@@ -7667,7 +8079,7 @@
           <w:b/>
           <w:bCs/>
         </w:rPr>
-        <w:t>A3</w:t>
+        <w:t>A2</w:t>
       </w:r>
       <w:r>
         <w:t xml:space="preserve">, as </w:t>
@@ -7679,25 +8091,76 @@
         <w:t>age-by-</w:t>
       </w:r>
       <w:r>
-        <w:t xml:space="preserve">year fixed effects. </w:t>
-      </w:r>
-      <w:r>
-        <w:t>Standard errors are clustered at the state level</w:t>
-      </w:r>
-      <w:r>
-        <w:t xml:space="preserve">. 95% CIs (thick) and </w:t>
-      </w:r>
-      <w:r>
-        <w:t>99.7% CIs for Bonferroni corrections</w:t>
-      </w:r>
-      <w:r>
-        <w:t xml:space="preserve"> (</w:t>
-      </w:r>
-      <w:r>
-        <w:t>thin</w:t>
-      </w:r>
-      <w:r>
-        <w:t>) are provided.</w:t>
+        <w:t xml:space="preserve">year </w:t>
+      </w:r>
+      <w:r>
+        <w:t>FEs</w:t>
+      </w:r>
+      <w:r>
+        <w:t xml:space="preserve">. SEs are clustered at the state level. 95% CIs (thick) and 99.7% CIs for Bonferroni corrections (thin) are provided. </w:t>
+      </w:r>
+      <w:r>
+        <w:rPr>
+          <w:rFonts w:cs="Times New Roman"/>
+        </w:rPr>
+        <w:t xml:space="preserve">N = </w:t>
+      </w:r>
+      <w:r>
+        <w:rPr>
+          <w:rFonts w:cs="Times New Roman"/>
+        </w:rPr>
+        <w:t>922</w:t>
+      </w:r>
+      <w:r>
+        <w:rPr>
+          <w:rFonts w:cs="Times New Roman"/>
+        </w:rPr>
+        <w:t>,</w:t>
+      </w:r>
+      <w:r>
+        <w:rPr>
+          <w:rFonts w:cs="Times New Roman"/>
+        </w:rPr>
+        <w:t>636</w:t>
+      </w:r>
+      <w:r>
+        <w:rPr>
+          <w:rFonts w:cs="Times New Roman"/>
+        </w:rPr>
+        <w:t xml:space="preserve"> to </w:t>
+      </w:r>
+      <w:r>
+        <w:rPr>
+          <w:rFonts w:cs="Times New Roman"/>
+        </w:rPr>
+        <w:t>1</w:t>
+      </w:r>
+      <w:r>
+        <w:rPr>
+          <w:rFonts w:cs="Times New Roman"/>
+        </w:rPr>
+        <w:t>,</w:t>
+      </w:r>
+      <w:r>
+        <w:rPr>
+          <w:rFonts w:cs="Times New Roman"/>
+        </w:rPr>
+        <w:t>218</w:t>
+      </w:r>
+      <w:r>
+        <w:rPr>
+          <w:rFonts w:cs="Times New Roman"/>
+        </w:rPr>
+        <w:t>,</w:t>
+      </w:r>
+      <w:r>
+        <w:rPr>
+          <w:rFonts w:cs="Times New Roman"/>
+        </w:rPr>
+        <w:t>309</w:t>
+      </w:r>
+      <w:r>
+        <w:t>.</w:t>
       </w:r>
     </w:p>
     <w:p/>
@@ -7711,10 +8174,10 @@
         </w:rPr>
         <w:lastRenderedPageBreak/>
         <w:drawing>
-          <wp:inline distT="0" distB="0" distL="0" distR="0" wp14:anchorId="3AB86C04" wp14:editId="41E3C0F5">
+          <wp:inline distT="0" distB="0" distL="0" distR="0" wp14:anchorId="41B49827" wp14:editId="09E284EE">
             <wp:extent cx="4572000" cy="3657600"/>
             <wp:effectExtent l="0" t="0" r="0" b="0"/>
-            <wp:docPr id="1850644451" name="Picture 12"/>
+            <wp:docPr id="1229460346" name="Picture 21"/>
             <wp:cNvGraphicFramePr>
               <a:graphicFrameLocks xmlns:a="http://schemas.openxmlformats.org/drawingml/2006/main" noChangeAspect="1"/>
             </wp:cNvGraphicFramePr>
@@ -7722,7 +8185,7 @@
               <a:graphicData uri="http://schemas.openxmlformats.org/drawingml/2006/picture">
                 <pic:pic xmlns:pic="http://schemas.openxmlformats.org/drawingml/2006/picture">
                   <pic:nvPicPr>
-                    <pic:cNvPr id="1850644451" name="Picture 1850644451"/>
+                    <pic:cNvPr id="1229460346" name="Picture 1229460346"/>
                     <pic:cNvPicPr/>
                   </pic:nvPicPr>
                   <pic:blipFill>
@@ -7821,25 +8284,31 @@
         <w:t xml:space="preserve"> Re-estimation of the paper’s main TWFE models </w:t>
       </w:r>
       <w:r>
-        <w:t>using binomial logistic regression</w:t>
-      </w:r>
-      <w:r>
-        <w:t xml:space="preserve"> in the “survey” package in R</w:t>
+        <w:t>with</w:t>
+      </w:r>
+      <w:r>
+        <w:t xml:space="preserve"> binomial logistic regression</w:t>
+      </w:r>
+      <w:r>
+        <w:t xml:space="preserve"> </w:t>
+      </w:r>
+      <w:r>
+        <w:t>in</w:t>
+      </w:r>
+      <w:r>
+        <w:t xml:space="preserve"> the “survey” package in R</w:t>
       </w:r>
       <w:r>
         <w:t xml:space="preserve">. </w:t>
       </w:r>
       <w:r>
-        <w:t>All models include state and year fixed effects</w:t>
-      </w:r>
-      <w:r>
-        <w:t>, while</w:t>
-      </w:r>
-      <w:r>
-        <w:t xml:space="preserve"> fully adjusted models add</w:t>
-      </w:r>
-      <w:r>
-        <w:t xml:space="preserve"> individual- and state-level covariates per </w:t>
+        <w:t xml:space="preserve">All models include state and year </w:t>
+      </w:r>
+      <w:r>
+        <w:t>FEs</w:t>
+      </w:r>
+      <w:r>
+        <w:t xml:space="preserve">; fully adjusted models add individual- and state-level covariates per </w:t>
       </w:r>
       <w:r>
         <w:rPr>
@@ -7853,13 +8322,19 @@
           <w:b/>
           <w:bCs/>
         </w:rPr>
-        <w:t>A3</w:t>
-      </w:r>
-      <w:r>
-        <w:t xml:space="preserve">. </w:t>
-      </w:r>
-      <w:r>
-        <w:t>Standard errors are clustered at the state leve</w:t>
+        <w:t>A2</w:t>
+      </w:r>
+      <w:r>
+        <w:t>.</w:t>
+      </w:r>
+      <w:r>
+        <w:t xml:space="preserve"> </w:t>
+      </w:r>
+      <w:r>
+        <w:t>SEs</w:t>
+      </w:r>
+      <w:r>
+        <w:t xml:space="preserve"> are clustered at the state leve</w:t>
       </w:r>
       <w:r>
         <w:t>l</w:t>
@@ -7872,6 +8347,12 @@
       </w:r>
       <w:r>
         <w:t>) are provided.</w:t>
+      </w:r>
+      <w:r>
+        <w:t xml:space="preserve"> </w:t>
+      </w:r>
+      <w:r>
+        <w:t>N = 114,163 to 141,094.</w:t>
       </w:r>
     </w:p>
     <w:p/>
@@ -7989,13 +8470,22 @@
         <w:t>Notes:</w:t>
       </w:r>
       <w:r>
-        <w:t xml:space="preserve"> Re-estimation of the paper’s main TWFE models using binomial logistic regression in the “survey” package in R. All models include state and </w:t>
+        <w:t xml:space="preserve"> </w:t>
+      </w:r>
+      <w:r>
+        <w:t xml:space="preserve">Re-estimation of the paper’s main TWFE models with binomial logistic regression in the “survey” package in R. All models include state and </w:t>
       </w:r>
       <w:r>
         <w:t>age-by-</w:t>
       </w:r>
       <w:r>
-        <w:t xml:space="preserve">year fixed effects, while fully adjusted models add individual- and state-level covariates per </w:t>
+        <w:t xml:space="preserve">year </w:t>
+      </w:r>
+      <w:r>
+        <w:t>FEs</w:t>
+      </w:r>
+      <w:r>
+        <w:t xml:space="preserve">; fully adjusted models add individual- and state-level covariates per </w:t>
       </w:r>
       <w:r>
         <w:rPr>
@@ -8009,10 +8499,73 @@
           <w:b/>
           <w:bCs/>
         </w:rPr>
-        <w:t>A3</w:t>
-      </w:r>
-      <w:r>
-        <w:t>. Standard errors are clustered at the state level. 95% CIs (thick) and 99.7% CIs for Bonferroni corrections (thin) are provided.</w:t>
+        <w:t>A2</w:t>
+      </w:r>
+      <w:r>
+        <w:t xml:space="preserve">. SEs are clustered at the state level. 95% CIs (thick) and 99.7% CIs for Bonferroni corrections (thin) are provided. </w:t>
+      </w:r>
+      <w:r>
+        <w:rPr>
+          <w:rFonts w:cs="Times New Roman"/>
+        </w:rPr>
+        <w:t xml:space="preserve">N = </w:t>
+      </w:r>
+      <w:r>
+        <w:rPr>
+          <w:rFonts w:cs="Times New Roman"/>
+        </w:rPr>
+        <w:t>922</w:t>
+      </w:r>
+      <w:r>
+        <w:rPr>
+          <w:rFonts w:cs="Times New Roman"/>
+        </w:rPr>
+        <w:t>,</w:t>
+      </w:r>
+      <w:r>
+        <w:rPr>
+          <w:rFonts w:cs="Times New Roman"/>
+        </w:rPr>
+        <w:t>636</w:t>
+      </w:r>
+      <w:r>
+        <w:rPr>
+          <w:rFonts w:cs="Times New Roman"/>
+        </w:rPr>
+        <w:t xml:space="preserve"> to </w:t>
+      </w:r>
+      <w:r>
+        <w:rPr>
+          <w:rFonts w:cs="Times New Roman"/>
+        </w:rPr>
+        <w:t>1</w:t>
+      </w:r>
+      <w:r>
+        <w:rPr>
+          <w:rFonts w:cs="Times New Roman"/>
+        </w:rPr>
+        <w:t>,</w:t>
+      </w:r>
+      <w:r>
+        <w:rPr>
+          <w:rFonts w:cs="Times New Roman"/>
+        </w:rPr>
+        <w:t>218</w:t>
+      </w:r>
+      <w:r>
+        <w:rPr>
+          <w:rFonts w:cs="Times New Roman"/>
+        </w:rPr>
+        <w:t>,</w:t>
+      </w:r>
+      <w:r>
+        <w:rPr>
+          <w:rFonts w:cs="Times New Roman"/>
+        </w:rPr>
+        <w:t>309</w:t>
+      </w:r>
+      <w:r>
+        <w:t>.</w:t>
       </w:r>
     </w:p>
     <w:p/>
@@ -8032,31 +8585,10 @@
       </w:r>
       <w:proofErr w:type="spellEnd"/>
       <w:r>
-        <w:t xml:space="preserve"> and colleagues, who found that the minimum wage earlier in</w:t>
-      </w:r>
-      <w:r>
-        <w:t xml:space="preserve"> a child’s</w:t>
-      </w:r>
-      <w:r>
-        <w:t xml:space="preserve"> life </w:t>
-      </w:r>
-      <w:r>
-        <w:t>predict</w:t>
-      </w:r>
-      <w:r>
-        <w:t>ed</w:t>
-      </w:r>
-      <w:r>
-        <w:t xml:space="preserve"> </w:t>
-      </w:r>
-      <w:r>
-        <w:t xml:space="preserve">their </w:t>
-      </w:r>
-      <w:r>
-        <w:t>physical health</w:t>
-      </w:r>
-      <w:r>
-        <w:t xml:space="preserve"> later</w:t>
+        <w:t xml:space="preserve"> and colleagues, who found that </w:t>
+      </w:r>
+      <w:r>
+        <w:t>children exposed to a higher minimum wage earlier in life had better physical health later</w:t>
       </w:r>
       <w:r>
         <w:t>.</w:t>
@@ -8084,64 +8616,76 @@
         <w:t xml:space="preserve"> </w:t>
       </w:r>
       <w:r>
-        <w:t>The same could be the case for mental health</w:t>
-      </w:r>
-      <w:r>
-        <w:t>. For example, it could be</w:t>
+        <w:t xml:space="preserve">The same could be </w:t>
+      </w:r>
+      <w:r>
+        <w:t>true</w:t>
+      </w:r>
+      <w:r>
+        <w:t xml:space="preserve"> for mental health</w:t>
+      </w:r>
+      <w:r>
+        <w:t xml:space="preserve">. For example, </w:t>
+      </w:r>
+      <w:r>
+        <w:t xml:space="preserve">a family’s wage in </w:t>
+      </w:r>
+      <w:r>
+        <w:t>past</w:t>
+      </w:r>
+      <w:r>
+        <w:t xml:space="preserve"> years </w:t>
+      </w:r>
+      <w:r>
+        <w:t xml:space="preserve">may have </w:t>
+      </w:r>
+      <w:r>
+        <w:t>grant</w:t>
+      </w:r>
+      <w:r>
+        <w:t>ed</w:t>
+      </w:r>
+      <w:r>
+        <w:t xml:space="preserve"> them access to structural opportunities</w:t>
+      </w:r>
+      <w:r>
+        <w:t>, such as higher-quality schools or neighborhoods,</w:t>
+      </w:r>
+      <w:r>
+        <w:t xml:space="preserve"> that </w:t>
+      </w:r>
+      <w:r>
+        <w:t>had a lasting impact on their child’s mental health</w:t>
+      </w:r>
+      <w:r>
+        <w:t>.</w:t>
       </w:r>
       <w:r>
         <w:t xml:space="preserve"> </w:t>
       </w:r>
       <w:r>
+        <w:t>O</w:t>
+      </w:r>
+      <w:r>
+        <w:t xml:space="preserve">r </w:t>
+      </w:r>
+      <w:r>
+        <w:t>it could be that families were</w:t>
+      </w:r>
+      <w:r>
+        <w:t xml:space="preserve"> </w:t>
+      </w:r>
+      <w:r>
+        <w:t xml:space="preserve">better </w:t>
+      </w:r>
+      <w:r>
+        <w:t xml:space="preserve">able to accumulate wealth </w:t>
+      </w:r>
+      <w:r>
+        <w:t xml:space="preserve">in the past </w:t>
+      </w:r>
+      <w:r>
         <w:t xml:space="preserve">that </w:t>
-      </w:r>
-      <w:r>
-        <w:t xml:space="preserve">a family’s wage in </w:t>
-      </w:r>
-      <w:r>
-        <w:t>past</w:t>
-      </w:r>
-      <w:r>
-        <w:t xml:space="preserve"> years grant</w:t>
-      </w:r>
-      <w:r>
-        <w:t>ed</w:t>
-      </w:r>
-      <w:r>
-        <w:t xml:space="preserve"> them access to structural opportunities</w:t>
-      </w:r>
-      <w:r>
-        <w:t>, such as higher-quality schools or neighborhoods,</w:t>
-      </w:r>
-      <w:r>
-        <w:t xml:space="preserve"> that </w:t>
-      </w:r>
-      <w:r>
-        <w:t>had a lasting impact on their child’s mental health</w:t>
-      </w:r>
-      <w:r>
-        <w:t>.</w:t>
-      </w:r>
-      <w:r>
-        <w:t xml:space="preserve"> </w:t>
-      </w:r>
-      <w:r>
-        <w:t>O</w:t>
-      </w:r>
-      <w:r>
-        <w:t xml:space="preserve">r </w:t>
-      </w:r>
-      <w:r>
-        <w:t>it could be that families were</w:t>
-      </w:r>
-      <w:r>
-        <w:t xml:space="preserve"> </w:t>
-      </w:r>
-      <w:r>
-        <w:t xml:space="preserve">better </w:t>
-      </w:r>
-      <w:r>
-        <w:t xml:space="preserve">able to accumulate wealth that </w:t>
       </w:r>
       <w:r>
         <w:t xml:space="preserve">they could later tap </w:t>
@@ -8302,17 +8846,31 @@
           <w:b/>
           <w:bCs/>
         </w:rPr>
-        <w:t>Figures AX</w:t>
-      </w:r>
-      <w:r>
-        <w:t xml:space="preserve"> and </w:t>
+        <w:t>Figures A</w:t>
       </w:r>
       <w:r>
         <w:rPr>
           <w:b/>
           <w:bCs/>
         </w:rPr>
-        <w:t>AY</w:t>
+        <w:t>9</w:t>
+      </w:r>
+      <w:r>
+        <w:t xml:space="preserve"> and </w:t>
+      </w:r>
+      <w:r>
+        <w:rPr>
+          <w:b/>
+          <w:bCs/>
+        </w:rPr>
+        <w:t>A</w:t>
+      </w:r>
+      <w:r>
+        <w:rPr>
+          <w:b/>
+          <w:bCs/>
+        </w:rPr>
+        <w:t>10</w:t>
       </w:r>
       <w:r>
         <w:t xml:space="preserve">. </w:t>
@@ -8365,10 +8923,10 @@
           <w:noProof/>
         </w:rPr>
         <w:drawing>
-          <wp:inline distT="0" distB="0" distL="0" distR="0" wp14:anchorId="28332D98" wp14:editId="2799794F">
+          <wp:inline distT="0" distB="0" distL="0" distR="0" wp14:anchorId="384F2A0D" wp14:editId="1CB8A13C">
             <wp:extent cx="4572000" cy="3657600"/>
             <wp:effectExtent l="0" t="0" r="0" b="0"/>
-            <wp:docPr id="1438630284" name="Picture 13"/>
+            <wp:docPr id="312307587" name="Picture 22"/>
             <wp:cNvGraphicFramePr>
               <a:graphicFrameLocks xmlns:a="http://schemas.openxmlformats.org/drawingml/2006/main" noChangeAspect="1"/>
             </wp:cNvGraphicFramePr>
@@ -8376,7 +8934,7 @@
               <a:graphicData uri="http://schemas.openxmlformats.org/drawingml/2006/picture">
                 <pic:pic xmlns:pic="http://schemas.openxmlformats.org/drawingml/2006/picture">
                   <pic:nvPicPr>
-                    <pic:cNvPr id="1438630284" name="Picture 1438630284"/>
+                    <pic:cNvPr id="312307587" name="Picture 312307587"/>
                     <pic:cNvPicPr/>
                   </pic:nvPicPr>
                   <pic:blipFill>
@@ -8484,7 +9042,13 @@
         <w:t>the average minimum wage to which a child was exposed throughout their life</w:t>
       </w:r>
       <w:r>
-        <w:t xml:space="preserve">. All models include state and year fixed effects; fully adjusted models add individual- and state-level covariates per </w:t>
+        <w:t xml:space="preserve">. All models include state and year </w:t>
+      </w:r>
+      <w:r>
+        <w:t>FEs</w:t>
+      </w:r>
+      <w:r>
+        <w:t xml:space="preserve">; fully adjusted models add individual- and state-level covariates per </w:t>
       </w:r>
       <w:r>
         <w:rPr>
@@ -8498,13 +9062,20 @@
           <w:b/>
           <w:bCs/>
         </w:rPr>
-        <w:t>A3</w:t>
+        <w:t>A</w:t>
+      </w:r>
+      <w:r>
+        <w:rPr>
+          <w:b/>
+          <w:bCs/>
+        </w:rPr>
+        <w:t>2</w:t>
       </w:r>
       <w:r>
         <w:t xml:space="preserve">. </w:t>
       </w:r>
       <w:r>
-        <w:t>Standard errors</w:t>
+        <w:t>SEs</w:t>
       </w:r>
       <w:r>
         <w:t xml:space="preserve"> are clustered </w:t>
@@ -8514,6 +9085,12 @@
       </w:r>
       <w:r>
         <w:t>. 95% CIs (thick) and 99.7% CIs for Bonferroni corrections (thin) are provided.</w:t>
+      </w:r>
+      <w:r>
+        <w:t xml:space="preserve"> </w:t>
+      </w:r>
+      <w:r>
+        <w:t>N = 114,163 to 141,094.</w:t>
       </w:r>
     </w:p>
     <w:p/>
@@ -8527,10 +9104,10 @@
         </w:rPr>
         <w:lastRenderedPageBreak/>
         <w:drawing>
-          <wp:inline distT="0" distB="0" distL="0" distR="0" wp14:anchorId="096D2489" wp14:editId="3CE21906">
+          <wp:inline distT="0" distB="0" distL="0" distR="0" wp14:anchorId="60FD00E4" wp14:editId="66A2D857">
             <wp:extent cx="4572000" cy="3657600"/>
             <wp:effectExtent l="0" t="0" r="0" b="0"/>
-            <wp:docPr id="1924382564" name="Picture 10"/>
+            <wp:docPr id="1520886079" name="Picture 23"/>
             <wp:cNvGraphicFramePr>
               <a:graphicFrameLocks xmlns:a="http://schemas.openxmlformats.org/drawingml/2006/main" noChangeAspect="1"/>
             </wp:cNvGraphicFramePr>
@@ -8538,7 +9115,7 @@
               <a:graphicData uri="http://schemas.openxmlformats.org/drawingml/2006/picture">
                 <pic:pic xmlns:pic="http://schemas.openxmlformats.org/drawingml/2006/picture">
                   <pic:nvPicPr>
-                    <pic:cNvPr id="1924382564" name="Picture 1924382564"/>
+                    <pic:cNvPr id="1520886079" name="Picture 1520886079"/>
                     <pic:cNvPicPr/>
                   </pic:nvPicPr>
                   <pic:blipFill>
@@ -8631,7 +9208,13 @@
         <w:t>age-by-</w:t>
       </w:r>
       <w:r>
-        <w:t xml:space="preserve">year fixed effects; fully adjusted models add individual- and state-level covariates per </w:t>
+        <w:t xml:space="preserve">year </w:t>
+      </w:r>
+      <w:r>
+        <w:t>FEs</w:t>
+      </w:r>
+      <w:r>
+        <w:t xml:space="preserve">; fully adjusted models add individual- and state-level covariates per </w:t>
       </w:r>
       <w:r>
         <w:rPr>
@@ -8648,7 +9231,79 @@
         <w:t>A3</w:t>
       </w:r>
       <w:r>
-        <w:t>. Standard errors are clustered at the state level. 95% CIs (thick) and 99.7% CIs for Bonferroni corrections (thin) are provided.</w:t>
+        <w:t xml:space="preserve">. </w:t>
+      </w:r>
+      <w:r>
+        <w:t>SEs</w:t>
+      </w:r>
+      <w:r>
+        <w:t xml:space="preserve"> are clustered at the state level. 95% CIs (thick) and 99.7% CIs for Bonferroni corrections (thin) are provided.</w:t>
+      </w:r>
+      <w:r>
+        <w:t xml:space="preserve"> </w:t>
+      </w:r>
+      <w:r>
+        <w:rPr>
+          <w:rFonts w:cs="Times New Roman"/>
+        </w:rPr>
+        <w:t xml:space="preserve">N = </w:t>
+      </w:r>
+      <w:r>
+        <w:rPr>
+          <w:rFonts w:cs="Times New Roman"/>
+        </w:rPr>
+        <w:t>922</w:t>
+      </w:r>
+      <w:r>
+        <w:rPr>
+          <w:rFonts w:cs="Times New Roman"/>
+        </w:rPr>
+        <w:t>,</w:t>
+      </w:r>
+      <w:r>
+        <w:rPr>
+          <w:rFonts w:cs="Times New Roman"/>
+        </w:rPr>
+        <w:t>636</w:t>
+      </w:r>
+      <w:r>
+        <w:rPr>
+          <w:rFonts w:cs="Times New Roman"/>
+        </w:rPr>
+        <w:t xml:space="preserve"> to </w:t>
+      </w:r>
+      <w:r>
+        <w:rPr>
+          <w:rFonts w:cs="Times New Roman"/>
+        </w:rPr>
+        <w:t>1</w:t>
+      </w:r>
+      <w:r>
+        <w:rPr>
+          <w:rFonts w:cs="Times New Roman"/>
+        </w:rPr>
+        <w:t>,</w:t>
+      </w:r>
+      <w:r>
+        <w:rPr>
+          <w:rFonts w:cs="Times New Roman"/>
+        </w:rPr>
+        <w:t>218</w:t>
+      </w:r>
+      <w:r>
+        <w:rPr>
+          <w:rFonts w:cs="Times New Roman"/>
+        </w:rPr>
+        <w:t>,</w:t>
+      </w:r>
+      <w:r>
+        <w:rPr>
+          <w:rFonts w:cs="Times New Roman"/>
+        </w:rPr>
+        <w:t>309</w:t>
+      </w:r>
+      <w:r>
+        <w:t>.</w:t>
       </w:r>
     </w:p>
     <w:p/>
@@ -8658,7 +9313,13 @@
         <w:t xml:space="preserve">Lastly, we present models that </w:t>
       </w:r>
       <w:r>
-        <w:t>use the nested clusters recommended by the NSCH and YRBSS for estimating the prevalence of conditions and behaviors in the population</w:t>
+        <w:t>use the nested cluster</w:t>
+      </w:r>
+      <w:r>
+        <w:t>ed SEs</w:t>
+      </w:r>
+      <w:r>
+        <w:t xml:space="preserve"> recommended by the NSCH and YRBSS for estimating the prevalence of conditions and behaviors in the population</w:t>
       </w:r>
       <w:r>
         <w:t xml:space="preserve">, rather than </w:t>
@@ -8674,17 +9335,31 @@
           <w:b/>
           <w:bCs/>
         </w:rPr>
-        <w:t>Figures AX</w:t>
-      </w:r>
-      <w:r>
-        <w:t xml:space="preserve"> and </w:t>
+        <w:t>Figures A</w:t>
       </w:r>
       <w:r>
         <w:rPr>
           <w:b/>
           <w:bCs/>
         </w:rPr>
-        <w:t>AY</w:t>
+        <w:t>11</w:t>
+      </w:r>
+      <w:r>
+        <w:t xml:space="preserve"> and </w:t>
+      </w:r>
+      <w:r>
+        <w:rPr>
+          <w:b/>
+          <w:bCs/>
+        </w:rPr>
+        <w:t>A</w:t>
+      </w:r>
+      <w:r>
+        <w:rPr>
+          <w:b/>
+          <w:bCs/>
+        </w:rPr>
+        <w:t>12</w:t>
       </w:r>
       <w:r>
         <w:t xml:space="preserve">). </w:t>
@@ -8730,13 +9405,19 @@
         <w:t>by each state</w:t>
       </w:r>
       <w:r>
-        <w:t xml:space="preserve">, clustering at this level would </w:t>
+        <w:t xml:space="preserve">, clustering at </w:t>
+      </w:r>
+      <w:r>
+        <w:t>the state</w:t>
+      </w:r>
+      <w:r>
+        <w:t xml:space="preserve"> level would </w:t>
       </w:r>
       <w:r>
         <w:t xml:space="preserve">traditionally </w:t>
       </w:r>
       <w:r>
-        <w:t xml:space="preserve">be considered appropriate for TWFE and other difference-in-differences analyses. </w:t>
+        <w:t xml:space="preserve">be considered appropriate for TWFE and difference-in-differences analyses. </w:t>
       </w:r>
       <w:r>
         <w:t>R</w:t>
@@ -8817,20 +9498,366 @@
           <w:b/>
           <w:bCs/>
         </w:rPr>
-        <w:t>Figures AX</w:t>
-      </w:r>
-      <w:r>
-        <w:t xml:space="preserve"> and </w:t>
+        <w:t>Figures A</w:t>
       </w:r>
       <w:r>
         <w:rPr>
           <w:b/>
           <w:bCs/>
         </w:rPr>
-        <w:t>AY</w:t>
+        <w:t>11</w:t>
+      </w:r>
+      <w:r>
+        <w:t xml:space="preserve"> and </w:t>
+      </w:r>
+      <w:r>
+        <w:rPr>
+          <w:b/>
+          <w:bCs/>
+        </w:rPr>
+        <w:t>A</w:t>
+      </w:r>
+      <w:r>
+        <w:rPr>
+          <w:b/>
+          <w:bCs/>
+        </w:rPr>
+        <w:t>12</w:t>
       </w:r>
       <w:r>
         <w:t>).</w:t>
+      </w:r>
+    </w:p>
+    <w:p>
+      <w:pPr>
+        <w:ind w:firstLine="720"/>
+      </w:pPr>
+    </w:p>
+    <w:p>
+      <w:pPr>
+        <w:keepNext/>
+      </w:pPr>
+      <w:r>
+        <w:rPr>
+          <w:noProof/>
+        </w:rPr>
+        <w:drawing>
+          <wp:inline distT="0" distB="0" distL="0" distR="0" wp14:anchorId="5A92ED38" wp14:editId="7364ADEB">
+            <wp:extent cx="5943600" cy="3396615"/>
+            <wp:effectExtent l="0" t="0" r="0" b="0"/>
+            <wp:docPr id="1893392382" name="Picture 24"/>
+            <wp:cNvGraphicFramePr>
+              <a:graphicFrameLocks xmlns:a="http://schemas.openxmlformats.org/drawingml/2006/main" noChangeAspect="1"/>
+            </wp:cNvGraphicFramePr>
+            <a:graphic xmlns:a="http://schemas.openxmlformats.org/drawingml/2006/main">
+              <a:graphicData uri="http://schemas.openxmlformats.org/drawingml/2006/picture">
+                <pic:pic xmlns:pic="http://schemas.openxmlformats.org/drawingml/2006/picture">
+                  <pic:nvPicPr>
+                    <pic:cNvPr id="1893392382" name="Picture 1893392382"/>
+                    <pic:cNvPicPr/>
+                  </pic:nvPicPr>
+                  <pic:blipFill>
+                    <a:blip r:embed="rId22">
+                      <a:extLst>
+                        <a:ext uri="{28A0092B-C50C-407E-A947-70E740481C1C}">
+                          <a14:useLocalDpi xmlns:a14="http://schemas.microsoft.com/office/drawing/2010/main" val="0"/>
+                        </a:ext>
+                      </a:extLst>
+                    </a:blip>
+                    <a:stretch>
+                      <a:fillRect/>
+                    </a:stretch>
+                  </pic:blipFill>
+                  <pic:spPr>
+                    <a:xfrm>
+                      <a:off x="0" y="0"/>
+                      <a:ext cx="5943600" cy="3396615"/>
+                    </a:xfrm>
+                    <a:prstGeom prst="rect">
+                      <a:avLst/>
+                    </a:prstGeom>
+                  </pic:spPr>
+                </pic:pic>
+              </a:graphicData>
+            </a:graphic>
+          </wp:inline>
+        </w:drawing>
+      </w:r>
+    </w:p>
+    <w:p>
+      <w:pPr>
+        <w:pStyle w:val="Caption"/>
+      </w:pPr>
+      <w:r>
+        <w:t xml:space="preserve">Figure </w:t>
+      </w:r>
+      <w:r>
+        <w:fldChar w:fldCharType="begin"/>
+      </w:r>
+      <w:r>
+        <w:instrText xml:space="preserve"> SEQ Figure \* ARABIC </w:instrText>
+      </w:r>
+      <w:r>
+        <w:fldChar w:fldCharType="separate"/>
+      </w:r>
+      <w:r>
+        <w:rPr>
+          <w:noProof/>
+        </w:rPr>
+        <w:t>11</w:t>
+      </w:r>
+      <w:r>
+        <w:fldChar w:fldCharType="end"/>
+      </w:r>
+      <w:r>
+        <w:t xml:space="preserve">. </w:t>
+      </w:r>
+      <w:r>
+        <w:t xml:space="preserve">TWFE models using </w:t>
+      </w:r>
+      <w:r>
+        <w:t>nested clustered SEs</w:t>
+      </w:r>
+      <w:r>
+        <w:t xml:space="preserve"> </w:t>
+      </w:r>
+      <w:r>
+        <w:t xml:space="preserve">for the </w:t>
+      </w:r>
+      <w:r>
+        <w:t>NSCH.</w:t>
+      </w:r>
+    </w:p>
+    <w:p>
+      <w:r>
+        <w:rPr>
+          <w:b/>
+          <w:bCs/>
+        </w:rPr>
+        <w:t>Notes:</w:t>
+      </w:r>
+      <w:r>
+        <w:t xml:space="preserve"> </w:t>
+      </w:r>
+      <w:r>
+        <w:t xml:space="preserve">Re-estimation of the paper’s main TWFE models </w:t>
+      </w:r>
+      <w:r>
+        <w:t>using the NSCH’s nested clustered SEs</w:t>
+      </w:r>
+      <w:r>
+        <w:t xml:space="preserve">. </w:t>
+      </w:r>
+      <w:r>
+        <w:t xml:space="preserve">The state-clustered SEs are also provided for comparison. </w:t>
+      </w:r>
+      <w:r>
+        <w:t xml:space="preserve">All models include state and year FEs; fully adjusted models add individual- and state-level covariates per </w:t>
+      </w:r>
+      <w:r>
+        <w:rPr>
+          <w:b/>
+          <w:bCs/>
+        </w:rPr>
+        <w:t xml:space="preserve">Table </w:t>
+      </w:r>
+      <w:r>
+        <w:rPr>
+          <w:b/>
+          <w:bCs/>
+        </w:rPr>
+        <w:t>A2</w:t>
+      </w:r>
+      <w:r>
+        <w:t>. 95% CIs (thick) and 99.7% CIs for Bonferroni corrections (thin) are provided. N = 114,163 to 141,094.</w:t>
+      </w:r>
+    </w:p>
+    <w:p>
+      <w:r>
+        <w:rPr>
+          <w:noProof/>
+        </w:rPr>
+        <w:lastRenderedPageBreak/>
+        <w:drawing>
+          <wp:inline distT="0" distB="0" distL="0" distR="0" wp14:anchorId="187AF4E6" wp14:editId="6E36913D">
+            <wp:extent cx="5943600" cy="3396615"/>
+            <wp:effectExtent l="0" t="0" r="0" b="0"/>
+            <wp:docPr id="541495377" name="Picture 25"/>
+            <wp:cNvGraphicFramePr>
+              <a:graphicFrameLocks xmlns:a="http://schemas.openxmlformats.org/drawingml/2006/main" noChangeAspect="1"/>
+            </wp:cNvGraphicFramePr>
+            <a:graphic xmlns:a="http://schemas.openxmlformats.org/drawingml/2006/main">
+              <a:graphicData uri="http://schemas.openxmlformats.org/drawingml/2006/picture">
+                <pic:pic xmlns:pic="http://schemas.openxmlformats.org/drawingml/2006/picture">
+                  <pic:nvPicPr>
+                    <pic:cNvPr id="541495377" name="Picture 541495377"/>
+                    <pic:cNvPicPr/>
+                  </pic:nvPicPr>
+                  <pic:blipFill>
+                    <a:blip r:embed="rId23">
+                      <a:extLst>
+                        <a:ext uri="{28A0092B-C50C-407E-A947-70E740481C1C}">
+                          <a14:useLocalDpi xmlns:a14="http://schemas.microsoft.com/office/drawing/2010/main" val="0"/>
+                        </a:ext>
+                      </a:extLst>
+                    </a:blip>
+                    <a:stretch>
+                      <a:fillRect/>
+                    </a:stretch>
+                  </pic:blipFill>
+                  <pic:spPr>
+                    <a:xfrm>
+                      <a:off x="0" y="0"/>
+                      <a:ext cx="5943600" cy="3396615"/>
+                    </a:xfrm>
+                    <a:prstGeom prst="rect">
+                      <a:avLst/>
+                    </a:prstGeom>
+                  </pic:spPr>
+                </pic:pic>
+              </a:graphicData>
+            </a:graphic>
+          </wp:inline>
+        </w:drawing>
+      </w:r>
+    </w:p>
+    <w:p>
+      <w:pPr>
+        <w:pStyle w:val="Caption"/>
+      </w:pPr>
+      <w:r>
+        <w:t xml:space="preserve">Figure </w:t>
+      </w:r>
+      <w:r>
+        <w:fldChar w:fldCharType="begin"/>
+      </w:r>
+      <w:r>
+        <w:instrText xml:space="preserve"> SEQ Figure \* ARABIC </w:instrText>
+      </w:r>
+      <w:r>
+        <w:fldChar w:fldCharType="separate"/>
+      </w:r>
+      <w:r>
+        <w:rPr>
+          <w:noProof/>
+        </w:rPr>
+        <w:t>12</w:t>
+      </w:r>
+      <w:r>
+        <w:fldChar w:fldCharType="end"/>
+      </w:r>
+      <w:r>
+        <w:t>. TWFE models using nested clustered SEs</w:t>
+      </w:r>
+      <w:r>
+        <w:t xml:space="preserve"> </w:t>
+      </w:r>
+      <w:r>
+        <w:t xml:space="preserve">for the </w:t>
+      </w:r>
+      <w:r>
+        <w:t>YRBSS</w:t>
+      </w:r>
+      <w:r>
+        <w:t>.</w:t>
+      </w:r>
+    </w:p>
+    <w:p>
+      <w:r>
+        <w:rPr>
+          <w:b/>
+          <w:bCs/>
+        </w:rPr>
+        <w:t>Notes:</w:t>
+      </w:r>
+      <w:r>
+        <w:t xml:space="preserve"> Re-estimation of the paper’s main TWFE models using the NSCH’s nested clustered SEs. The state-clustered SEs are also provided for comparison. All models include state and </w:t>
+      </w:r>
+      <w:r>
+        <w:t>age-by-</w:t>
+      </w:r>
+      <w:r>
+        <w:t xml:space="preserve">year FEs; fully adjusted models add individual- and state-level covariates per </w:t>
+      </w:r>
+      <w:r>
+        <w:rPr>
+          <w:b/>
+          <w:bCs/>
+        </w:rPr>
+        <w:t xml:space="preserve">Table </w:t>
+      </w:r>
+      <w:r>
+        <w:rPr>
+          <w:b/>
+          <w:bCs/>
+        </w:rPr>
+        <w:t>A2</w:t>
+      </w:r>
+      <w:r>
+        <w:t xml:space="preserve">. 95% CIs (thick) and 99.7% CIs for Bonferroni corrections (thin) are provided. </w:t>
+      </w:r>
+      <w:r>
+        <w:rPr>
+          <w:rFonts w:cs="Times New Roman"/>
+        </w:rPr>
+        <w:t xml:space="preserve">N = </w:t>
+      </w:r>
+      <w:r>
+        <w:rPr>
+          <w:rFonts w:cs="Times New Roman"/>
+        </w:rPr>
+        <w:t>922</w:t>
+      </w:r>
+      <w:r>
+        <w:rPr>
+          <w:rFonts w:cs="Times New Roman"/>
+        </w:rPr>
+        <w:t>,</w:t>
+      </w:r>
+      <w:r>
+        <w:rPr>
+          <w:rFonts w:cs="Times New Roman"/>
+        </w:rPr>
+        <w:t>636</w:t>
+      </w:r>
+      <w:r>
+        <w:rPr>
+          <w:rFonts w:cs="Times New Roman"/>
+        </w:rPr>
+        <w:t xml:space="preserve"> to </w:t>
+      </w:r>
+      <w:r>
+        <w:rPr>
+          <w:rFonts w:cs="Times New Roman"/>
+        </w:rPr>
+        <w:t>1</w:t>
+      </w:r>
+      <w:r>
+        <w:rPr>
+          <w:rFonts w:cs="Times New Roman"/>
+        </w:rPr>
+        <w:t>,</w:t>
+      </w:r>
+      <w:r>
+        <w:rPr>
+          <w:rFonts w:cs="Times New Roman"/>
+        </w:rPr>
+        <w:t>218</w:t>
+      </w:r>
+      <w:r>
+        <w:rPr>
+          <w:rFonts w:cs="Times New Roman"/>
+        </w:rPr>
+        <w:t>,</w:t>
+      </w:r>
+      <w:r>
+        <w:rPr>
+          <w:rFonts w:cs="Times New Roman"/>
+        </w:rPr>
+        <w:t>309</w:t>
+      </w:r>
+      <w:r>
+        <w:t>.</w:t>
       </w:r>
     </w:p>
     <w:p/>
@@ -8838,9 +9865,12 @@
       <w:pPr>
         <w:pStyle w:val="Heading1"/>
       </w:pPr>
-      <w:bookmarkStart w:id="10" w:name="_Toc138880500"/>
-      <w:r>
-        <w:t>Event Study Specifications</w:t>
+      <w:bookmarkStart w:id="10" w:name="_Toc140672644"/>
+      <w:r>
+        <w:t>Difference-in-Differences</w:t>
+      </w:r>
+      <w:r>
+        <w:t xml:space="preserve"> Specifications</w:t>
       </w:r>
       <w:bookmarkEnd w:id="10"/>
     </w:p>
@@ -8923,7 +9953,16 @@
         <w:t>difference-in-difference</w:t>
       </w:r>
       <w:r>
-        <w:t xml:space="preserve"> models to evaluate whether raising the minimum wage causally affects children’s mental health.</w:t>
+        <w:t>s</w:t>
+      </w:r>
+      <w:r>
+        <w:t xml:space="preserve"> models to evaluate whether raising the </w:t>
+      </w:r>
+      <w:r>
+        <w:t xml:space="preserve">state </w:t>
+      </w:r>
+      <w:r>
+        <w:t>minimum wage causally affects children’s mental health.</w:t>
       </w:r>
     </w:p>
     <w:p>
@@ -8972,16 +10011,22 @@
         <w:t>d</w:t>
       </w:r>
       <w:r>
-        <w:t xml:space="preserve"> the YRBSS outcomes since they provide</w:t>
+        <w:t xml:space="preserve"> the YRBSS outcomes since the</w:t>
+      </w:r>
+      <w:r>
+        <w:t xml:space="preserve"> YRBSS</w:t>
+      </w:r>
+      <w:r>
+        <w:t xml:space="preserve"> provide</w:t>
       </w:r>
       <w:r>
         <w:t>d</w:t>
       </w:r>
       <w:r>
-        <w:t xml:space="preserve"> suitable data coverage during this </w:t>
-      </w:r>
-      <w:r>
-        <w:t>period</w:t>
+        <w:t xml:space="preserve"> </w:t>
+      </w:r>
+      <w:r>
+        <w:t>a sufficiently long number of follow-up years</w:t>
       </w:r>
       <w:r>
         <w:t>.</w:t>
@@ -8990,210 +10035,236 @@
         <w:t xml:space="preserve"> </w:t>
       </w:r>
       <w:r>
-        <w:t>To define a suitable set of treatment and control states, we coded a</w:t>
-      </w:r>
-      <w:r>
-        <w:t xml:space="preserve">ll </w:t>
-      </w:r>
-      <w:r>
-        <w:t xml:space="preserve">22 </w:t>
-      </w:r>
-      <w:r>
-        <w:t xml:space="preserve">states that remained at the federal minimum wage of $7.25 from </w:t>
-      </w:r>
-      <w:r>
-        <w:rPr>
-          <w:highlight w:val="yellow"/>
-        </w:rPr>
-        <w:t>2011 to 2019 as control states</w:t>
-      </w:r>
-      <w:r>
-        <w:rPr>
-          <w:highlight w:val="yellow"/>
-        </w:rPr>
-        <w:t>,</w:t>
-      </w:r>
-      <w:r>
-        <w:rPr>
-          <w:highlight w:val="yellow"/>
-        </w:rPr>
-        <w:t xml:space="preserve"> </w:t>
-      </w:r>
-      <w:r>
-        <w:rPr>
-          <w:highlight w:val="yellow"/>
-        </w:rPr>
-        <w:t>and</w:t>
-      </w:r>
-      <w:r>
-        <w:rPr>
-          <w:highlight w:val="yellow"/>
-        </w:rPr>
-        <w:t xml:space="preserve"> all </w:t>
-      </w:r>
-      <w:r>
-        <w:rPr>
-          <w:highlight w:val="yellow"/>
-        </w:rPr>
-        <w:t xml:space="preserve">11 </w:t>
-      </w:r>
-      <w:r>
-        <w:rPr>
-          <w:highlight w:val="yellow"/>
-        </w:rPr>
-        <w:t xml:space="preserve">states that raised their minimum wage </w:t>
-      </w:r>
-      <w:r>
-        <w:rPr>
-          <w:highlight w:val="yellow"/>
-        </w:rPr>
-        <w:t xml:space="preserve">from $7.25 to something </w:t>
-      </w:r>
-      <w:r>
-        <w:rPr>
-          <w:highlight w:val="yellow"/>
-        </w:rPr>
-        <w:t>higher</w:t>
-      </w:r>
-      <w:r>
-        <w:rPr>
-          <w:highlight w:val="yellow"/>
-        </w:rPr>
-        <w:t xml:space="preserve"> from</w:t>
-      </w:r>
-      <w:r>
-        <w:rPr>
-          <w:highlight w:val="yellow"/>
-        </w:rPr>
-        <w:t xml:space="preserve"> 2012</w:t>
-      </w:r>
-      <w:r>
-        <w:rPr>
-          <w:highlight w:val="yellow"/>
-        </w:rPr>
-        <w:t xml:space="preserve"> </w:t>
-      </w:r>
-      <w:r>
-        <w:rPr>
-          <w:highlight w:val="yellow"/>
-        </w:rPr>
-        <w:t>onward</w:t>
-      </w:r>
-      <w:r>
-        <w:rPr>
-          <w:highlight w:val="yellow"/>
-        </w:rPr>
-        <w:t xml:space="preserve"> as treatment states</w:t>
-      </w:r>
-      <w:r>
-        <w:t xml:space="preserve"> (</w:t>
+        <w:t>To define a set of treatment states</w:t>
+      </w:r>
+      <w:r>
+        <w:t xml:space="preserve"> with a suitable pre- and post-period</w:t>
+      </w:r>
+      <w:r>
+        <w:t xml:space="preserve">, we coded </w:t>
+      </w:r>
+      <w:r>
+        <w:t xml:space="preserve">the 10 states that raised their minimum wages from the federal wage of $7.25 between the 2013 and 2015 waves of the YRBSS as treatment states </w:t>
+      </w:r>
+      <w:r>
+        <w:t>(</w:t>
       </w:r>
       <w:r>
         <w:rPr>
           <w:b/>
           <w:bCs/>
         </w:rPr>
-        <w:t>Figure AX</w:t>
-      </w:r>
-      <w:r>
-        <w:t>)</w:t>
-      </w:r>
-      <w:r>
-        <w:t>.</w:t>
-      </w:r>
-      <w:r>
-        <w:t xml:space="preserve"> All states that </w:t>
-      </w:r>
-      <w:r>
-        <w:t xml:space="preserve">already </w:t>
-      </w:r>
-      <w:r>
-        <w:t xml:space="preserve">had a minimum wage above $7.25 in 2011 were excluded from the analysis. During this period, treated states implemented a range of minimum wage increases, as shown in </w:t>
+        <w:t>Figure A</w:t>
       </w:r>
       <w:r>
         <w:rPr>
           <w:b/>
           <w:bCs/>
         </w:rPr>
-        <w:t>Figure AX</w:t>
-      </w:r>
-      <w:r>
-        <w:t xml:space="preserve">. </w:t>
-      </w:r>
-      <w:r>
-        <w:t>Consequently</w:t>
-      </w:r>
-      <w:r>
-        <w:t xml:space="preserve">, these </w:t>
-      </w:r>
-      <w:r>
-        <w:t>models</w:t>
-      </w:r>
-      <w:r>
-        <w:t xml:space="preserve"> estimate the causal effect of raising the minimum wage above the federal minimum in the index year (</w:t>
-      </w:r>
-      <w:proofErr w:type="gramStart"/>
-      <w:r>
-        <w:t>i.e.</w:t>
-      </w:r>
-      <w:proofErr w:type="gramEnd"/>
-      <w:r>
-        <w:t xml:space="preserve"> year “0,” or the year that a state first raised its wage) and all subsequent years for which we have YRBSS data. </w:t>
-      </w:r>
-      <w:r>
-        <w:t xml:space="preserve">Unlike the TWFE models, they do not necessarily reflect the effect of a $1 change, although the </w:t>
-      </w:r>
-      <w:r>
-        <w:t>weighted mean</w:t>
-      </w:r>
-      <w:r>
-        <w:t xml:space="preserve"> respondent in our data was exposed to a $</w:t>
-      </w:r>
-      <w:r>
-        <w:t>1.14</w:t>
-      </w:r>
-      <w:r>
-        <w:t xml:space="preserve"> increase </w:t>
-      </w:r>
-      <w:r>
-        <w:t>in 2015, $1.98 increase in 2017 (relative to baseline), and $3.63 increase in 2019 (relative to baseline) (</w:t>
+        <w:t>13, panel A</w:t>
+      </w:r>
+      <w:r>
+        <w:t>)</w:t>
+      </w:r>
+      <w:r>
+        <w:t>. This choice provided us with two pre-periods to evaluate parallel trends and 3 post-</w:t>
+      </w:r>
+      <w:r>
+        <w:lastRenderedPageBreak/>
+        <w:t xml:space="preserve">periods to evaluate for </w:t>
+      </w:r>
+      <w:r>
+        <w:t xml:space="preserve">long-run effects. The </w:t>
+      </w:r>
+      <w:r>
+        <w:t>22</w:t>
+      </w:r>
+      <w:r>
+        <w:t xml:space="preserve"> states</w:t>
+      </w:r>
+      <w:r>
+        <w:t xml:space="preserve"> that remained at the federal minimum wage of $7.25 from 2011 to 2019 </w:t>
+      </w:r>
+      <w:r>
+        <w:t>served as</w:t>
+      </w:r>
+      <w:r>
+        <w:t xml:space="preserve"> control states</w:t>
+      </w:r>
+      <w:r>
+        <w:t>. All other states</w:t>
+      </w:r>
+      <w:r>
+        <w:t xml:space="preserve"> were excluded</w:t>
+      </w:r>
+      <w:r>
+        <w:t>.</w:t>
+      </w:r>
+    </w:p>
+    <w:p>
+      <w:pPr>
+        <w:ind w:firstLine="720"/>
+      </w:pPr>
+      <w:r>
+        <w:t xml:space="preserve">During this period, treated states implemented a range of minimum wage increases, as shown in </w:t>
       </w:r>
       <w:r>
         <w:rPr>
           <w:b/>
           <w:bCs/>
         </w:rPr>
-        <w:t>Figure AX</w:t>
+        <w:t>Figure A</w:t>
+      </w:r>
+      <w:r>
+        <w:rPr>
+          <w:b/>
+          <w:bCs/>
+        </w:rPr>
+        <w:t>13, panel B</w:t>
+      </w:r>
+      <w:r>
+        <w:t>.</w:t>
+      </w:r>
+      <w:r>
+        <w:t xml:space="preserve"> The weighted mean adolescent in our treated states was exposed to a </w:t>
+      </w:r>
+      <w:r>
+        <w:t>$1.14 increase in 2015, $1.98 increase in 2017 (relative to baseline), and $3.63 increase in 2019 (relative to baseline) (</w:t>
+      </w:r>
+      <w:r>
+        <w:rPr>
+          <w:b/>
+          <w:bCs/>
+        </w:rPr>
+        <w:t>Figure A</w:t>
+      </w:r>
+      <w:r>
+        <w:rPr>
+          <w:b/>
+          <w:bCs/>
+        </w:rPr>
+        <w:t>14</w:t>
       </w:r>
       <w:r>
         <w:t>)</w:t>
       </w:r>
       <w:r>
+        <w:t>. Consequently, our difference-in-differences</w:t>
+      </w:r>
+      <w:r>
+        <w:t xml:space="preserve"> </w:t>
+      </w:r>
+      <w:r>
+        <w:t>models</w:t>
+      </w:r>
+      <w:r>
+        <w:t xml:space="preserve"> </w:t>
+      </w:r>
+      <w:r>
+        <w:t xml:space="preserve">do not reflect the causal effect of a $1 change in the minimum wage on adolescents’ mental health, as in the TWFE models; instead, they </w:t>
+      </w:r>
+      <w:r>
+        <w:t xml:space="preserve">estimate the </w:t>
+      </w:r>
+      <w:r>
+        <w:t xml:space="preserve">average </w:t>
+      </w:r>
+      <w:r>
+        <w:t xml:space="preserve">causal effect of raising the minimum wage </w:t>
+      </w:r>
+      <w:r>
+        <w:t xml:space="preserve">to the weighted mean wage </w:t>
+      </w:r>
+      <w:proofErr w:type="spellStart"/>
+      <w:r>
+        <w:rPr>
+          <w:highlight w:val="yellow"/>
+        </w:rPr>
+        <w:t>over all</w:t>
+      </w:r>
+      <w:proofErr w:type="spellEnd"/>
+      <w:r>
+        <w:rPr>
+          <w:highlight w:val="yellow"/>
+        </w:rPr>
+        <w:t xml:space="preserve"> year</w:t>
+      </w:r>
+      <w:r>
+        <w:rPr>
+          <w:highlight w:val="yellow"/>
+        </w:rPr>
+        <w:t>s</w:t>
+      </w:r>
+      <w:r>
+        <w:rPr>
+          <w:highlight w:val="yellow"/>
+        </w:rPr>
         <w:t xml:space="preserve">. </w:t>
       </w:r>
       <w:r>
-        <w:t xml:space="preserve">Because </w:t>
-      </w:r>
-      <w:r>
-        <w:t>treatment</w:t>
-      </w:r>
-      <w:r>
-        <w:t xml:space="preserve"> states continued to raise their minimum wage even after the index year, we </w:t>
-      </w:r>
-      <w:r>
+        <w:rPr>
+          <w:highlight w:val="yellow"/>
+        </w:rPr>
+        <w:t>Moreover, b</w:t>
+      </w:r>
+      <w:r>
+        <w:rPr>
+          <w:highlight w:val="yellow"/>
+        </w:rPr>
+        <w:t xml:space="preserve">ecause </w:t>
+      </w:r>
+      <w:r>
+        <w:rPr>
+          <w:highlight w:val="yellow"/>
+        </w:rPr>
+        <w:t>the treatment continued to grow during this period</w:t>
+      </w:r>
+      <w:r>
+        <w:rPr>
+          <w:highlight w:val="yellow"/>
+        </w:rPr>
+        <w:t xml:space="preserve">, we </w:t>
+      </w:r>
+      <w:r>
+        <w:rPr>
+          <w:highlight w:val="yellow"/>
+        </w:rPr>
         <w:t>should</w:t>
       </w:r>
       <w:r>
-        <w:t xml:space="preserve"> expect the effect on mental health to </w:t>
-      </w:r>
-      <w:r>
+        <w:rPr>
+          <w:highlight w:val="yellow"/>
+        </w:rPr>
+        <w:t xml:space="preserve"> </w:t>
+      </w:r>
+      <w:r>
+        <w:rPr>
+          <w:highlight w:val="yellow"/>
+        </w:rPr>
+        <w:t xml:space="preserve">also </w:t>
+      </w:r>
+      <w:r>
+        <w:rPr>
+          <w:highlight w:val="yellow"/>
+        </w:rPr>
+        <w:t xml:space="preserve">expect the effect on mental health to </w:t>
+      </w:r>
+      <w:r>
+        <w:rPr>
+          <w:highlight w:val="yellow"/>
+        </w:rPr>
         <w:t>grow</w:t>
       </w:r>
       <w:r>
-        <w:t xml:space="preserve"> over time.</w:t>
+        <w:rPr>
+          <w:highlight w:val="yellow"/>
+        </w:rPr>
+        <w:t xml:space="preserve"> over time</w:t>
+      </w:r>
+      <w:r>
+        <w:t>.</w:t>
       </w:r>
     </w:p>
-    <w:p/>
     <w:p/>
     <w:p>
       <w:pPr>
@@ -9204,7 +10275,6 @@
         <w:rPr>
           <w:noProof/>
         </w:rPr>
-        <w:lastRenderedPageBreak/>
         <w:drawing>
           <wp:inline distT="0" distB="0" distL="0" distR="0" wp14:anchorId="41A56F34" wp14:editId="023362F6">
             <wp:extent cx="5486400" cy="4572000"/>
@@ -9221,7 +10291,7 @@
                     <pic:cNvPicPr/>
                   </pic:nvPicPr>
                   <pic:blipFill>
-                    <a:blip r:embed="rId22">
+                    <a:blip r:embed="rId24">
                       <a:extLst>
                         <a:ext uri="{28A0092B-C50C-407E-A947-70E740481C1C}">
                           <a14:useLocalDpi xmlns:a14="http://schemas.microsoft.com/office/drawing/2010/main" val="0"/>
@@ -9269,7 +10339,7 @@
         <w:rPr>
           <w:noProof/>
         </w:rPr>
-        <w:t>11</w:t>
+        <w:t>13</w:t>
       </w:r>
       <w:r>
         <w:fldChar w:fldCharType="end"/>
@@ -9284,6 +10354,7 @@
           <w:b/>
           <w:bCs/>
         </w:rPr>
+        <w:lastRenderedPageBreak/>
         <w:t>Notes:</w:t>
       </w:r>
       <w:r>
@@ -9304,7 +10375,6 @@
         <w:rPr>
           <w:noProof/>
         </w:rPr>
-        <w:lastRenderedPageBreak/>
         <w:drawing>
           <wp:inline distT="0" distB="0" distL="0" distR="0" wp14:anchorId="6279E152" wp14:editId="5FAB1415">
             <wp:extent cx="3657600" cy="2743200"/>
@@ -9321,7 +10391,7 @@
                     <pic:cNvPicPr/>
                   </pic:nvPicPr>
                   <pic:blipFill>
-                    <a:blip r:embed="rId23">
+                    <a:blip r:embed="rId25">
                       <a:extLst>
                         <a:ext uri="{28A0092B-C50C-407E-A947-70E740481C1C}">
                           <a14:useLocalDpi xmlns:a14="http://schemas.microsoft.com/office/drawing/2010/main" val="0"/>
@@ -9357,6 +10427,9 @@
         <w:t xml:space="preserve">Figure </w:t>
       </w:r>
       <w:r>
+        <w:t>A</w:t>
+      </w:r>
+      <w:r>
         <w:fldChar w:fldCharType="begin"/>
       </w:r>
       <w:r>
@@ -9369,7 +10442,7 @@
         <w:rPr>
           <w:noProof/>
         </w:rPr>
-        <w:t>12</w:t>
+        <w:t>14</w:t>
       </w:r>
       <w:r>
         <w:fldChar w:fldCharType="end"/>
@@ -9387,7 +10460,7 @@
         <w:t>Notes:</w:t>
       </w:r>
       <w:r>
-        <w:t xml:space="preserve"> These estimates provide the mean </w:t>
+        <w:t xml:space="preserve"> These estimates provide the </w:t>
       </w:r>
       <w:r>
         <w:t xml:space="preserve">effective </w:t>
@@ -9399,13 +10472,22 @@
         <w:t>to which</w:t>
       </w:r>
       <w:r>
-        <w:t xml:space="preserve"> treated adolescents</w:t>
-      </w:r>
-      <w:r>
         <w:t xml:space="preserve"> </w:t>
       </w:r>
       <w:r>
-        <w:t xml:space="preserve">were exposed </w:t>
+        <w:t xml:space="preserve">the mean </w:t>
+      </w:r>
+      <w:r>
+        <w:t>treated adolescent</w:t>
+      </w:r>
+      <w:r>
+        <w:t xml:space="preserve"> </w:t>
+      </w:r>
+      <w:r>
+        <w:t>was</w:t>
+      </w:r>
+      <w:r>
+        <w:t xml:space="preserve"> exposed </w:t>
       </w:r>
       <w:r>
         <w:t xml:space="preserve">using </w:t>
@@ -9429,6 +10511,9 @@
         <w:t>difference-in-differences</w:t>
       </w:r>
       <w:r>
+        <w:t xml:space="preserve"> models</w:t>
+      </w:r>
+      <w:r>
         <w:t xml:space="preserve">, </w:t>
       </w:r>
       <w:r>
@@ -9446,124 +10531,277 @@
         <w:t xml:space="preserve"> the data to 2011–2019</w:t>
       </w:r>
       <w:r>
-        <w:t>. Since the YRBSS is collected every other year, we coarsened the treatment years to the next closest survey wave. For example, if a state raised its wage in 2012, we coded 2013 as that state’s index year.</w:t>
-      </w:r>
+        <w:t xml:space="preserve"> and coded the treatment and control states as shown in </w:t>
+      </w:r>
+      <w:r>
+        <w:rPr>
+          <w:b/>
+          <w:bCs/>
+        </w:rPr>
+        <w:t>Figure A13, panel A</w:t>
+      </w:r>
+      <w:r>
+        <w:t xml:space="preserve">. </w:t>
+      </w:r>
+      <w:r>
+        <w:t xml:space="preserve">We </w:t>
+      </w:r>
+      <w:proofErr w:type="gramStart"/>
+      <w:r>
+        <w:t>estimated</w:t>
+      </w:r>
+      <w:proofErr w:type="gramEnd"/>
       <w:r>
         <w:t xml:space="preserve"> </w:t>
       </w:r>
-      <w:r>
+    </w:p>
+    <w:p>
+      <w:pPr>
+        <w:ind w:firstLine="720"/>
+      </w:pPr>
+    </w:p>
+    <w:p>
+      <w:pPr>
+        <w:ind w:firstLine="720"/>
+      </w:pPr>
+    </w:p>
+    <w:p>
+      <w:pPr>
+        <w:ind w:firstLine="720"/>
+      </w:pPr>
+      <w:r>
+        <w:rPr>
+          <w:highlight w:val="yellow"/>
+        </w:rPr>
+        <w:t>Since the YRBSS is collected every other year, we coarsened the treatment years to the next closest survey wave. For example, if a state raised its wage in 2012, we coded 2013 as that state’s index year.</w:t>
+      </w:r>
+      <w:r>
+        <w:rPr>
+          <w:highlight w:val="yellow"/>
+        </w:rPr>
+        <w:t xml:space="preserve"> </w:t>
+      </w:r>
+      <w:r>
+        <w:rPr>
+          <w:highlight w:val="yellow"/>
+        </w:rPr>
         <w:t>Meanwhile, if a state raised its wage in 2013, its index year remained 2013. To estimate the models, we</w:t>
       </w:r>
       <w:r>
+        <w:rPr>
+          <w:highlight w:val="yellow"/>
+        </w:rPr>
         <w:t xml:space="preserve"> </w:t>
       </w:r>
       <w:r>
+        <w:rPr>
+          <w:highlight w:val="yellow"/>
+        </w:rPr>
         <w:t>use</w:t>
       </w:r>
       <w:r>
+        <w:rPr>
+          <w:highlight w:val="yellow"/>
+        </w:rPr>
         <w:t>d</w:t>
       </w:r>
       <w:r>
+        <w:rPr>
+          <w:highlight w:val="yellow"/>
+        </w:rPr>
         <w:t xml:space="preserve"> the newly developed Callaway and </w:t>
       </w:r>
       <w:proofErr w:type="spellStart"/>
       <w:r>
+        <w:rPr>
+          <w:highlight w:val="yellow"/>
+        </w:rPr>
         <w:t>Sant’Anna</w:t>
       </w:r>
       <w:proofErr w:type="spellEnd"/>
       <w:r>
+        <w:rPr>
+          <w:highlight w:val="yellow"/>
+        </w:rPr>
         <w:t xml:space="preserve"> estimator, which is robust to staggered treatment timing and dynamic effects.</w:t>
       </w:r>
       <w:r>
+        <w:rPr>
+          <w:highlight w:val="yellow"/>
+        </w:rPr>
         <w:fldChar w:fldCharType="begin"/>
       </w:r>
       <w:r>
+        <w:rPr>
+          <w:highlight w:val="yellow"/>
+        </w:rPr>
         <w:instrText xml:space="preserve"> ADDIN ZOTERO_ITEM CSL_CITATION {"citationID":"fWcXU6JD","properties":{"formattedCitation":"\\super 5\\nosupersub{}","plainCitation":"5","noteIndex":0},"citationItems":[{"id":5197,"uris":["http://zotero.org/users/5446295/items/23X3B8U2"],"itemData":{"id":5197,"type":"article-journal","abstract":"In this article, we consider identification, estimation, and inference procedures for treatment effect parameters using Difference-in-Differences (DiD) with (i) multiple time periods, (ii) variation in treatment timing, and (iii) when the “parallel trends assumption” holds potentially only after conditioning on observed covariates. We show that a family of causal effect parameters are identified in staggered DiD setups, even if differences in observed characteristics create non-parallel outcome dynamics between groups. Our identification results allow one to use outcome regression, inverse probability weighting, or doubly-robust estimands. We also propose different aggregation schemes that can be used to highlight treatment effect heterogeneity across different dimensions as well as to summarize the overall effect of participating in the treatment. We establish the asymptotic properties of the proposed estimators and prove the validity of a computationally convenient bootstrap procedure to conduct asymptotically valid simultaneous (instead of pointwise) inference. Finally, we illustrate the relevance of our proposed tools by analyzing the effect of the minimum wage on teen employment from 2001–2007. Open-source software is available for implementing the proposed methods.","collection-title":"Themed Issue: Treatment Effect 1","container-title":"Journal of Econometrics","DOI":"10.1016/j.jeconom.2020.12.001","ISSN":"0304-4076","issue":"2","journalAbbreviation":"Journal of Econometrics","language":"en","page":"200-230","source":"ScienceDirect","title":"Difference-in-Differences with multiple time periods","volume":"225","author":[{"family":"Callaway","given":"Brantly"},{"family":"Sant’Anna","given":"Pedro H. C."}],"issued":{"date-parts":[["2021",12,1]]},"citation-key":"callawayDifferenceinDifferencesMultipleTime2021"}}],"schema":"https://github.com/citation-style-language/schema/raw/master/csl-citation.json"} </w:instrText>
       </w:r>
       <w:r>
+        <w:rPr>
+          <w:highlight w:val="yellow"/>
+        </w:rPr>
         <w:fldChar w:fldCharType="separate"/>
       </w:r>
       <w:r>
         <w:rPr>
           <w:rFonts w:cs="Times New Roman"/>
+          <w:highlight w:val="yellow"/>
           <w:vertAlign w:val="superscript"/>
         </w:rPr>
         <w:t>5</w:t>
       </w:r>
       <w:r>
+        <w:rPr>
+          <w:highlight w:val="yellow"/>
+        </w:rPr>
         <w:fldChar w:fldCharType="end"/>
       </w:r>
       <w:r>
+        <w:rPr>
+          <w:highlight w:val="yellow"/>
+        </w:rPr>
         <w:t xml:space="preserve"> We include</w:t>
       </w:r>
       <w:r>
+        <w:rPr>
+          <w:highlight w:val="yellow"/>
+        </w:rPr>
         <w:t>d</w:t>
       </w:r>
       <w:r>
+        <w:rPr>
+          <w:highlight w:val="yellow"/>
+        </w:rPr>
         <w:t xml:space="preserve"> </w:t>
       </w:r>
       <w:r>
+        <w:rPr>
+          <w:highlight w:val="yellow"/>
+        </w:rPr>
         <w:t>respondent</w:t>
       </w:r>
       <w:r>
+        <w:rPr>
+          <w:highlight w:val="yellow"/>
+        </w:rPr>
         <w:t xml:space="preserve">-level controls (i.e. </w:t>
       </w:r>
       <w:r>
+        <w:rPr>
+          <w:highlight w:val="yellow"/>
+        </w:rPr>
         <w:t xml:space="preserve">adolescents’ </w:t>
       </w:r>
       <w:r>
+        <w:rPr>
+          <w:highlight w:val="yellow"/>
+        </w:rPr>
         <w:t>age, sex, race/ethnicity, and grade)</w:t>
       </w:r>
       <w:r>
+        <w:rPr>
+          <w:highlight w:val="yellow"/>
+        </w:rPr>
         <w:t xml:space="preserve"> but not</w:t>
       </w:r>
       <w:r>
+        <w:rPr>
+          <w:highlight w:val="yellow"/>
+        </w:rPr>
         <w:t xml:space="preserve"> </w:t>
       </w:r>
       <w:r>
+        <w:rPr>
+          <w:highlight w:val="yellow"/>
+        </w:rPr>
         <w:t>state</w:t>
       </w:r>
       <w:r>
+        <w:rPr>
+          <w:highlight w:val="yellow"/>
+        </w:rPr>
         <w:t xml:space="preserve"> policy controls, as they fully identified</w:t>
       </w:r>
       <w:r>
+        <w:rPr>
+          <w:highlight w:val="yellow"/>
+        </w:rPr>
         <w:t xml:space="preserve"> some of the models</w:t>
       </w:r>
       <w:r>
+        <w:rPr>
+          <w:highlight w:val="yellow"/>
+        </w:rPr>
         <w:t>.</w:t>
       </w:r>
       <w:r>
+        <w:rPr>
+          <w:highlight w:val="yellow"/>
+        </w:rPr>
         <w:t xml:space="preserve"> </w:t>
       </w:r>
       <w:r>
+        <w:rPr>
+          <w:highlight w:val="yellow"/>
+        </w:rPr>
         <w:t>Never-treated</w:t>
       </w:r>
       <w:r>
+        <w:rPr>
+          <w:highlight w:val="yellow"/>
+        </w:rPr>
         <w:t xml:space="preserve"> states served </w:t>
       </w:r>
       <w:r>
+        <w:rPr>
+          <w:highlight w:val="yellow"/>
+        </w:rPr>
         <w:t xml:space="preserve">as </w:t>
       </w:r>
       <w:r>
-        <w:t>the control group, and we computed 95% CIs using bootstraps with 1,000 iterations and the YRBSS’s nested clusters. We also estimated versions with errors clustered at the state level, although these errors are likely overly conservative.</w:t>
-      </w:r>
-      <w:r>
+        <w:rPr>
+          <w:highlight w:val="yellow"/>
+        </w:rPr>
+        <w:t xml:space="preserve">the control group, and we computed 95% CIs using bootstraps with 1,000 iterations and the YRBSS’s nested clusters. We </w:t>
+      </w:r>
+      <w:r>
+        <w:rPr>
+          <w:highlight w:val="yellow"/>
+        </w:rPr>
+        <w:lastRenderedPageBreak/>
+        <w:t>also estimated versions with errors clustered at the state level, although these errors are likely overly conservative.</w:t>
+      </w:r>
+      <w:r>
+        <w:rPr>
+          <w:highlight w:val="yellow"/>
+        </w:rPr>
         <w:fldChar w:fldCharType="begin"/>
       </w:r>
       <w:r>
+        <w:rPr>
+          <w:highlight w:val="yellow"/>
+        </w:rPr>
         <w:instrText xml:space="preserve"> ADDIN ZOTERO_ITEM CSL_CITATION {"citationID":"V3mnsAfr","properties":{"formattedCitation":"\\super 3\\nosupersub{}","plainCitation":"3","noteIndex":0},"citationItems":[{"id":3149,"uris":["http://zotero.org/users/5446295/items/6KD34IV3"],"itemData":{"id":3149,"type":"article-journal","abstract":"Clustered standard errors, with clusters defined by factors such as geography, are widespread in empirical research in economics and many other disciplines. Formally, clustered standard errors adjust for the correlations induced by sampling the outcome variable from a data-generating process with unobserved cluster-level components. However, the standard econometric framework for clustering leaves important questions unanswered: (i) Why do we adjust standard errors for clustering in some ways but not others, for example, by state but not by gender, and in observational studies but not in completely randomized experiments? (ii) Is the clustered variance estimator valid if we observe a large fraction of the clusters in the population? (iii) In what settings does the choice of whether and how to cluster make a difference? We address these and other questions using a novel framework for clustered inference on average treatment effects. In addition to the common sampling component, the new framework incorporates a design component that accounts for the variability induced on the estimator by the treatment assignment mechanism. We show that, when the number of clusters in the sample is a nonnegligible fraction of the number of clusters in the population, conventional clustered standard errors can be severely inflated, and propose new variance estimators that correct for this bias.","container-title":"The Quarterly Journal of Economics","DOI":"10.1093/qje/qjac038","ISSN":"0033-5533","journalAbbreviation":"The Quarterly Journal of Economics","page":"qjac038","source":"Silverchair","title":"When Should You Adjust Standard Errors for Clustering?","title-short":"When Should You Adjust Standard Errors for Clustering?","author":[{"family":"Abadie","given":"Alberto"},{"family":"Athey","given":"Susan"},{"family":"Imbens","given":"Guido W"},{"family":"Wooldridge","given":"Jeffrey M"}],"issued":{"date-parts":[["2022",10,6]]},"citation-key":"abadieWhenShouldYou2022"}}],"schema":"https://github.com/citation-style-language/schema/raw/master/csl-citation.json"} </w:instrText>
       </w:r>
       <w:r>
+        <w:rPr>
+          <w:highlight w:val="yellow"/>
+        </w:rPr>
         <w:fldChar w:fldCharType="separate"/>
       </w:r>
       <w:r>
         <w:rPr>
           <w:rFonts w:cs="Times New Roman"/>
+          <w:highlight w:val="yellow"/>
           <w:vertAlign w:val="superscript"/>
         </w:rPr>
         <w:t>3</w:t>
       </w:r>
       <w:r>
+        <w:rPr>
+          <w:highlight w:val="yellow"/>
+        </w:rPr>
         <w:fldChar w:fldCharType="end"/>
       </w:r>
     </w:p>
@@ -9600,7 +10838,6 @@
         <w:keepNext/>
       </w:pPr>
       <w:r>
-        <w:lastRenderedPageBreak/>
         <w:t>Table A</w:t>
       </w:r>
       <w:r>
@@ -9628,10 +10865,19 @@
         <w:t>Difference-in-difference</w:t>
       </w:r>
       <w:r>
-        <w:t xml:space="preserve"> models for the effect of raising the minimum wage</w:t>
+        <w:t xml:space="preserve"> models for the </w:t>
+      </w:r>
+      <w:r>
+        <w:t xml:space="preserve">average treatment </w:t>
+      </w:r>
+      <w:r>
+        <w:t>effect of raising the minimum wage</w:t>
       </w:r>
       <w:r>
         <w:t xml:space="preserve"> on adolescents’ mental health using the YRBSS</w:t>
+      </w:r>
+      <w:r>
+        <w:t xml:space="preserve"> from 2011 to 2019</w:t>
       </w:r>
       <w:r>
         <w:t>.</w:t>
@@ -12932,6 +14178,7 @@
                 <w:sz w:val="20"/>
                 <w:szCs w:val="20"/>
               </w:rPr>
+              <w:lastRenderedPageBreak/>
               <w:t>Effect of r</w:t>
             </w:r>
             <w:r>
@@ -14074,7 +15321,6 @@
                 <w:sz w:val="20"/>
                 <w:szCs w:val="20"/>
               </w:rPr>
-              <w:lastRenderedPageBreak/>
               <w:t>Number of adolescents</w:t>
             </w:r>
           </w:p>
@@ -14369,7 +15615,14 @@
           <w:b/>
           <w:bCs/>
         </w:rPr>
-        <w:t>Table A3</w:t>
+        <w:t>Table A</w:t>
+      </w:r>
+      <w:r>
+        <w:rPr>
+          <w:b/>
+          <w:bCs/>
+        </w:rPr>
+        <w:t>2</w:t>
       </w:r>
       <w:r>
         <w:t xml:space="preserve">. </w:t>
@@ -14389,7 +15642,7 @@
       <w:pPr>
         <w:pStyle w:val="Heading1"/>
       </w:pPr>
-      <w:bookmarkStart w:id="11" w:name="_Toc138880501"/>
+      <w:bookmarkStart w:id="11" w:name="_Toc140672645"/>
       <w:r>
         <w:t>References</w:t>
       </w:r>
@@ -14623,6 +15876,7 @@
         <w:pStyle w:val="Bibliography"/>
       </w:pPr>
       <w:r>
+        <w:lastRenderedPageBreak/>
         <w:t>6.</w:t>
       </w:r>
       <w:r>

</xml_diff>